<commit_message>
initialisation de toutes les documentations projet
</commit_message>
<xml_diff>
--- a/pdf/documentation_projet/BPA.docx
+++ b/pdf/documentation_projet/BPA.docx
@@ -50,13 +50,25 @@
           <w:p>
             <w:pPr>
               <w:pStyle w:val="Texte"/>
+              <w:jc w:val="center"/>
+              <w:rPr>
+                <w:rFonts w:ascii="Comic Sans MS" w:hAnsi="Comic Sans MS"/>
+                <w:b/>
+                <w:bCs/>
+                <w:sz w:val="32"/>
+                <w:szCs w:val="32"/>
+              </w:rPr>
             </w:pPr>
-          </w:p>
-          <w:p>
-            <w:pPr>
-              <w:pStyle w:val="Texte"/>
-              <w:jc w:val="center"/>
-            </w:pPr>
+            <w:r>
+              <w:rPr>
+                <w:rFonts w:ascii="Comic Sans MS" w:hAnsi="Comic Sans MS"/>
+                <w:b/>
+                <w:bCs/>
+                <w:sz w:val="32"/>
+                <w:szCs w:val="32"/>
+              </w:rPr>
+              <w:t>Bureau des petites annonces</w:t>
+            </w:r>
           </w:p>
         </w:tc>
       </w:tr>
@@ -112,6 +124,7 @@
       <w:pPr>
         <w:pStyle w:val="TM2"/>
         <w:tabs>
+          <w:tab w:val="left" w:pos="720"/>
           <w:tab w:val="right" w:leader="dot" w:pos="9062"/>
         </w:tabs>
         <w:rPr>
@@ -133,16 +146,41 @@
       <w:r>
         <w:fldChar w:fldCharType="separate"/>
       </w:r>
-      <w:hyperlink w:anchor="_Toc153926782" w:history="1">
+      <w:hyperlink w:anchor="_Toc155606985" w:history="1">
         <w:r>
           <w:rPr>
             <w:rStyle w:val="Lienhypertexte"/>
+            <w:rFonts w:ascii="Comic Sans MS" w:hAnsi="Comic Sans MS"/>
+            <w:b/>
+            <w:bCs/>
             <w:noProof/>
           </w:rPr>
           <w:t>1</w:t>
         </w:r>
         <w:r>
           <w:rPr>
+            <w:rFonts w:asciiTheme="minorHAnsi" w:eastAsiaTheme="minorEastAsia" w:hAnsiTheme="minorHAnsi" w:cstheme="minorBidi"/>
+            <w:smallCaps w:val="0"/>
+            <w:noProof/>
+            <w:kern w:val="2"/>
+            <w:sz w:val="24"/>
+            <w:szCs w:val="24"/>
+            <w14:ligatures w14:val="standardContextual"/>
+          </w:rPr>
+          <w:tab/>
+        </w:r>
+        <w:r>
+          <w:rPr>
+            <w:rStyle w:val="Lienhypertexte"/>
+            <w:rFonts w:ascii="Comic Sans MS" w:hAnsi="Comic Sans MS"/>
+            <w:b/>
+            <w:bCs/>
+            <w:noProof/>
+          </w:rPr>
+          <w:t>Présentation du projet</w:t>
+        </w:r>
+        <w:r>
+          <w:rPr>
             <w:noProof/>
             <w:webHidden/>
           </w:rPr>
@@ -160,7 +198,7 @@
             <w:noProof/>
             <w:webHidden/>
           </w:rPr>
-          <w:instrText xml:space="preserve"> PAGEREF _Toc153926782 \h </w:instrText>
+          <w:instrText xml:space="preserve"> PAGEREF _Toc155606985 \h </w:instrText>
         </w:r>
         <w:r>
           <w:rPr>
@@ -181,6 +219,106 @@
             <w:webHidden/>
           </w:rPr>
           <w:t>3</w:t>
+        </w:r>
+        <w:r>
+          <w:rPr>
+            <w:noProof/>
+            <w:webHidden/>
+          </w:rPr>
+          <w:fldChar w:fldCharType="end"/>
+        </w:r>
+      </w:hyperlink>
+    </w:p>
+    <w:p>
+      <w:pPr>
+        <w:pStyle w:val="TM2"/>
+        <w:tabs>
+          <w:tab w:val="left" w:pos="720"/>
+          <w:tab w:val="right" w:leader="dot" w:pos="9062"/>
+        </w:tabs>
+        <w:rPr>
+          <w:rFonts w:asciiTheme="minorHAnsi" w:eastAsiaTheme="minorEastAsia" w:hAnsiTheme="minorHAnsi" w:cstheme="minorBidi"/>
+          <w:smallCaps w:val="0"/>
+          <w:noProof/>
+          <w:kern w:val="2"/>
+          <w:sz w:val="24"/>
+          <w:szCs w:val="24"/>
+          <w14:ligatures w14:val="standardContextual"/>
+        </w:rPr>
+      </w:pPr>
+      <w:hyperlink w:anchor="_Toc155606986" w:history="1">
+        <w:r>
+          <w:rPr>
+            <w:rStyle w:val="Lienhypertexte"/>
+            <w:rFonts w:ascii="Comic Sans MS" w:hAnsi="Comic Sans MS"/>
+            <w:b/>
+            <w:bCs/>
+            <w:noProof/>
+          </w:rPr>
+          <w:t>2</w:t>
+        </w:r>
+        <w:r>
+          <w:rPr>
+            <w:rFonts w:asciiTheme="minorHAnsi" w:eastAsiaTheme="minorEastAsia" w:hAnsiTheme="minorHAnsi" w:cstheme="minorBidi"/>
+            <w:smallCaps w:val="0"/>
+            <w:noProof/>
+            <w:kern w:val="2"/>
+            <w:sz w:val="24"/>
+            <w:szCs w:val="24"/>
+            <w14:ligatures w14:val="standardContextual"/>
+          </w:rPr>
+          <w:tab/>
+        </w:r>
+        <w:r>
+          <w:rPr>
+            <w:rStyle w:val="Lienhypertexte"/>
+            <w:rFonts w:ascii="Comic Sans MS" w:hAnsi="Comic Sans MS"/>
+            <w:b/>
+            <w:bCs/>
+            <w:noProof/>
+          </w:rPr>
+          <w:t>Outils nécessaires</w:t>
+        </w:r>
+        <w:r>
+          <w:rPr>
+            <w:noProof/>
+            <w:webHidden/>
+          </w:rPr>
+          <w:tab/>
+        </w:r>
+        <w:r>
+          <w:rPr>
+            <w:noProof/>
+            <w:webHidden/>
+          </w:rPr>
+          <w:fldChar w:fldCharType="begin"/>
+        </w:r>
+        <w:r>
+          <w:rPr>
+            <w:noProof/>
+            <w:webHidden/>
+          </w:rPr>
+          <w:instrText xml:space="preserve"> PAGEREF _Toc155606986 \h </w:instrText>
+        </w:r>
+        <w:r>
+          <w:rPr>
+            <w:noProof/>
+            <w:webHidden/>
+          </w:rPr>
+        </w:r>
+        <w:r>
+          <w:rPr>
+            <w:noProof/>
+            <w:webHidden/>
+          </w:rPr>
+          <w:fldChar w:fldCharType="separate"/>
+        </w:r>
+        <w:r>
+          <w:rPr>
+            <w:noProof/>
+            <w:webHidden/>
+          </w:rPr>
+          <w:t>4</w:t>
         </w:r>
         <w:r>
           <w:rPr>
@@ -207,13 +345,13 @@
           <w14:ligatures w14:val="standardContextual"/>
         </w:rPr>
       </w:pPr>
-      <w:hyperlink w:anchor="_Toc153926783" w:history="1">
+      <w:hyperlink w:anchor="_Toc155606987" w:history="1">
         <w:r>
           <w:rPr>
             <w:rStyle w:val="Lienhypertexte"/>
             <w:noProof/>
           </w:rPr>
-          <w:t>2</w:t>
+          <w:t>3</w:t>
         </w:r>
         <w:r>
           <w:rPr>
@@ -234,81 +372,7 @@
             <w:noProof/>
             <w:webHidden/>
           </w:rPr>
-          <w:instrText xml:space="preserve"> PAGEREF _Toc153926783 \h </w:instrText>
-        </w:r>
-        <w:r>
-          <w:rPr>
-            <w:noProof/>
-            <w:webHidden/>
-          </w:rPr>
-        </w:r>
-        <w:r>
-          <w:rPr>
-            <w:noProof/>
-            <w:webHidden/>
-          </w:rPr>
-          <w:fldChar w:fldCharType="separate"/>
-        </w:r>
-        <w:r>
-          <w:rPr>
-            <w:noProof/>
-            <w:webHidden/>
-          </w:rPr>
-          <w:t>4</w:t>
-        </w:r>
-        <w:r>
-          <w:rPr>
-            <w:noProof/>
-            <w:webHidden/>
-          </w:rPr>
-          <w:fldChar w:fldCharType="end"/>
-        </w:r>
-      </w:hyperlink>
-    </w:p>
-    <w:p>
-      <w:pPr>
-        <w:pStyle w:val="TM2"/>
-        <w:tabs>
-          <w:tab w:val="right" w:leader="dot" w:pos="9062"/>
-        </w:tabs>
-        <w:rPr>
-          <w:rFonts w:asciiTheme="minorHAnsi" w:eastAsiaTheme="minorEastAsia" w:hAnsiTheme="minorHAnsi" w:cstheme="minorBidi"/>
-          <w:smallCaps w:val="0"/>
-          <w:noProof/>
-          <w:kern w:val="2"/>
-          <w:sz w:val="24"/>
-          <w:szCs w:val="24"/>
-          <w14:ligatures w14:val="standardContextual"/>
-        </w:rPr>
-      </w:pPr>
-      <w:hyperlink w:anchor="_Toc153926784" w:history="1">
-        <w:r>
-          <w:rPr>
-            <w:rStyle w:val="Lienhypertexte"/>
-            <w:noProof/>
-          </w:rPr>
-          <w:t>3</w:t>
-        </w:r>
-        <w:r>
-          <w:rPr>
-            <w:noProof/>
-            <w:webHidden/>
-          </w:rPr>
-          <w:tab/>
-        </w:r>
-        <w:r>
-          <w:rPr>
-            <w:noProof/>
-            <w:webHidden/>
-          </w:rPr>
-          <w:fldChar w:fldCharType="begin"/>
-        </w:r>
-        <w:r>
-          <w:rPr>
-            <w:noProof/>
-            <w:webHidden/>
-          </w:rPr>
-          <w:instrText xml:space="preserve"> PAGEREF _Toc153926784 \h </w:instrText>
+          <w:instrText xml:space="preserve"> PAGEREF _Toc155606987 \h </w:instrText>
         </w:r>
         <w:r>
           <w:rPr>
@@ -371,18 +435,344 @@
           <w:numId w:val="3"/>
         </w:numPr>
         <w:rPr>
+          <w:rFonts w:ascii="Comic Sans MS" w:hAnsi="Comic Sans MS"/>
+          <w:b/>
+          <w:bCs/>
           <w:color w:val="auto"/>
         </w:rPr>
       </w:pPr>
-      <w:bookmarkStart w:id="0" w:name="_Toc153926782"/>
+      <w:bookmarkStart w:id="0" w:name="_Toc155045971"/>
+      <w:bookmarkStart w:id="1" w:name="_Toc155598845"/>
+      <w:bookmarkStart w:id="2" w:name="_Toc155606985"/>
+      <w:r>
+        <w:rPr>
+          <w:rFonts w:ascii="Comic Sans MS" w:hAnsi="Comic Sans MS"/>
+          <w:b/>
+          <w:bCs/>
+          <w:color w:val="auto"/>
+        </w:rPr>
+        <w:lastRenderedPageBreak/>
+        <w:t>Présentation du projet</w:t>
+      </w:r>
       <w:bookmarkEnd w:id="0"/>
-    </w:p>
+      <w:bookmarkEnd w:id="1"/>
+      <w:bookmarkEnd w:id="2"/>
+    </w:p>
+    <w:p>
+      <w:r>
+        <w:t>C’est un projet en entreprise entièrement conçu</w:t>
+      </w:r>
+      <w:r>
+        <w:t>e</w:t>
+      </w:r>
+      <w:r>
+        <w:t xml:space="preserve"> et développé par les apprenties de ma promo.</w:t>
+      </w:r>
+    </w:p>
+    <w:p>
+      <w:r>
+        <w:t>Le but de ce projet était de nous apprendre à gérer un projet par nous-même.</w:t>
+      </w:r>
+    </w:p>
+    <w:p>
+      <w:r>
+        <w:t xml:space="preserve">L’objectif de ce projet : </w:t>
+      </w:r>
+      <w:r>
+        <w:t xml:space="preserve">L’application « Bureau des petites annonces » doit être conçue et livrée au 31/12/2023 à 17h à Fabien Bosc et Hervé Renvoisé pour Jean-Marc </w:t>
+      </w:r>
+      <w:proofErr w:type="spellStart"/>
+      <w:r>
+        <w:t>Fermey</w:t>
+      </w:r>
+      <w:proofErr w:type="spellEnd"/>
+      <w:r>
+        <w:t>.</w:t>
+      </w:r>
+    </w:p>
+    <w:p/>
     <w:p>
       <w:pPr>
         <w:spacing w:after="160" w:line="259" w:lineRule="auto"/>
         <w:jc w:val="left"/>
         <w:rPr>
           <w:rFonts w:asciiTheme="majorHAnsi" w:eastAsiaTheme="majorEastAsia" w:hAnsiTheme="majorHAnsi" w:cstheme="majorBidi"/>
+          <w:sz w:val="40"/>
+          <w:szCs w:val="40"/>
+        </w:rPr>
+      </w:pPr>
+      <w:r>
+        <w:br w:type="page"/>
+      </w:r>
+    </w:p>
+    <w:p>
+      <w:pPr>
+        <w:pStyle w:val="Titre1"/>
+        <w:numPr>
+          <w:ilvl w:val="0"/>
+          <w:numId w:val="3"/>
+        </w:numPr>
+        <w:rPr>
+          <w:rFonts w:ascii="Comic Sans MS" w:hAnsi="Comic Sans MS"/>
+          <w:b/>
+          <w:bCs/>
+          <w:color w:val="auto"/>
+        </w:rPr>
+      </w:pPr>
+      <w:bookmarkStart w:id="3" w:name="_Toc155045972"/>
+      <w:bookmarkStart w:id="4" w:name="_Toc155598846"/>
+      <w:bookmarkStart w:id="5" w:name="_Toc155606986"/>
+      <w:r>
+        <w:rPr>
+          <w:rFonts w:ascii="Comic Sans MS" w:hAnsi="Comic Sans MS"/>
+          <w:b/>
+          <w:bCs/>
+          <w:color w:val="auto"/>
+        </w:rPr>
+        <w:lastRenderedPageBreak/>
+        <w:t>Outils nécessaires</w:t>
+      </w:r>
+      <w:bookmarkEnd w:id="3"/>
+      <w:bookmarkEnd w:id="4"/>
+      <w:bookmarkEnd w:id="5"/>
+    </w:p>
+    <w:p>
+      <w:bookmarkStart w:id="6" w:name="_Hlk155599014"/>
+      <w:r>
+        <w:t>Pour la réalisation du projet, j’ai utilisé les outils suivants :</w:t>
+      </w:r>
+    </w:p>
+    <w:p>
+      <w:pPr>
+        <w:pStyle w:val="Paragraphedeliste"/>
+        <w:numPr>
+          <w:ilvl w:val="0"/>
+          <w:numId w:val="4"/>
+        </w:numPr>
+      </w:pPr>
+      <w:r>
+        <w:t>Base de données :</w:t>
+      </w:r>
+    </w:p>
+    <w:p>
+      <w:pPr>
+        <w:pStyle w:val="Paragraphedeliste"/>
+        <w:numPr>
+          <w:ilvl w:val="1"/>
+          <w:numId w:val="4"/>
+        </w:numPr>
+      </w:pPr>
+      <w:r>
+        <w:t>MySQL</w:t>
+      </w:r>
+    </w:p>
+    <w:p>
+      <w:pPr>
+        <w:pStyle w:val="Paragraphedeliste"/>
+        <w:numPr>
+          <w:ilvl w:val="1"/>
+          <w:numId w:val="4"/>
+        </w:numPr>
+      </w:pPr>
+      <w:r>
+        <w:t>PHPMyAdmin</w:t>
+      </w:r>
+    </w:p>
+    <w:p>
+      <w:pPr>
+        <w:pStyle w:val="Paragraphedeliste"/>
+        <w:numPr>
+          <w:ilvl w:val="0"/>
+          <w:numId w:val="4"/>
+        </w:numPr>
+      </w:pPr>
+      <w:r>
+        <w:t>Logiciels :</w:t>
+      </w:r>
+    </w:p>
+    <w:p>
+      <w:pPr>
+        <w:pStyle w:val="Paragraphedeliste"/>
+        <w:numPr>
+          <w:ilvl w:val="1"/>
+          <w:numId w:val="4"/>
+        </w:numPr>
+      </w:pPr>
+      <w:r>
+        <w:t>Visual Studio Code</w:t>
+      </w:r>
+    </w:p>
+    <w:p>
+      <w:pPr>
+        <w:pStyle w:val="Paragraphedeliste"/>
+        <w:numPr>
+          <w:ilvl w:val="1"/>
+          <w:numId w:val="4"/>
+        </w:numPr>
+      </w:pPr>
+      <w:r>
+        <w:t>Workbench</w:t>
+      </w:r>
+    </w:p>
+    <w:p>
+      <w:pPr>
+        <w:pStyle w:val="Paragraphedeliste"/>
+        <w:numPr>
+          <w:ilvl w:val="1"/>
+          <w:numId w:val="4"/>
+        </w:numPr>
+      </w:pPr>
+      <w:r>
+        <w:t>Fork (pour Git)</w:t>
+      </w:r>
+    </w:p>
+    <w:p>
+      <w:pPr>
+        <w:pStyle w:val="Paragraphedeliste"/>
+        <w:numPr>
+          <w:ilvl w:val="1"/>
+          <w:numId w:val="4"/>
+        </w:numPr>
+      </w:pPr>
+      <w:proofErr w:type="spellStart"/>
+      <w:r>
+        <w:t>StructureAll</w:t>
+      </w:r>
+      <w:proofErr w:type="spellEnd"/>
+      <w:r>
+        <w:t xml:space="preserve"> standalone </w:t>
+      </w:r>
+    </w:p>
+    <w:p>
+      <w:pPr>
+        <w:pStyle w:val="Paragraphedeliste"/>
+        <w:numPr>
+          <w:ilvl w:val="0"/>
+          <w:numId w:val="4"/>
+        </w:numPr>
+      </w:pPr>
+      <w:r>
+        <w:t>Langages :</w:t>
+      </w:r>
+    </w:p>
+    <w:p>
+      <w:pPr>
+        <w:pStyle w:val="Paragraphedeliste"/>
+        <w:numPr>
+          <w:ilvl w:val="1"/>
+          <w:numId w:val="4"/>
+        </w:numPr>
+      </w:pPr>
+      <w:r>
+        <w:t>PHP</w:t>
+      </w:r>
+    </w:p>
+    <w:p>
+      <w:pPr>
+        <w:pStyle w:val="Paragraphedeliste"/>
+        <w:numPr>
+          <w:ilvl w:val="1"/>
+          <w:numId w:val="4"/>
+        </w:numPr>
+      </w:pPr>
+      <w:r>
+        <w:t>HTML</w:t>
+      </w:r>
+    </w:p>
+    <w:p>
+      <w:pPr>
+        <w:pStyle w:val="Paragraphedeliste"/>
+        <w:numPr>
+          <w:ilvl w:val="1"/>
+          <w:numId w:val="4"/>
+        </w:numPr>
+      </w:pPr>
+      <w:r>
+        <w:t>CSS</w:t>
+      </w:r>
+    </w:p>
+    <w:p>
+      <w:pPr>
+        <w:pStyle w:val="Paragraphedeliste"/>
+        <w:numPr>
+          <w:ilvl w:val="1"/>
+          <w:numId w:val="4"/>
+        </w:numPr>
+      </w:pPr>
+      <w:r>
+        <w:t>Javascript</w:t>
+      </w:r>
+      <w:bookmarkEnd w:id="6"/>
+    </w:p>
+    <w:p>
+      <w:pPr>
+        <w:pStyle w:val="Paragraphedeliste"/>
+        <w:numPr>
+          <w:ilvl w:val="0"/>
+          <w:numId w:val="4"/>
+        </w:numPr>
+      </w:pPr>
+      <w:r>
+        <w:t>Framework :</w:t>
+      </w:r>
+    </w:p>
+    <w:p>
+      <w:pPr>
+        <w:pStyle w:val="Paragraphedeliste"/>
+        <w:numPr>
+          <w:ilvl w:val="1"/>
+          <w:numId w:val="4"/>
+        </w:numPr>
+      </w:pPr>
+      <w:proofErr w:type="spellStart"/>
+      <w:r>
+        <w:t>Laravel</w:t>
+      </w:r>
+      <w:proofErr w:type="spellEnd"/>
+    </w:p>
+    <w:p>
+      <w:pPr>
+        <w:pStyle w:val="Paragraphedeliste"/>
+        <w:numPr>
+          <w:ilvl w:val="0"/>
+          <w:numId w:val="4"/>
+        </w:numPr>
+      </w:pPr>
+      <w:r>
+        <w:t>Environnement :</w:t>
+      </w:r>
+    </w:p>
+    <w:p>
+      <w:pPr>
+        <w:pStyle w:val="Paragraphedeliste"/>
+        <w:numPr>
+          <w:ilvl w:val="1"/>
+          <w:numId w:val="4"/>
+        </w:numPr>
+      </w:pPr>
+      <w:r>
+        <w:t>Windows</w:t>
+      </w:r>
+    </w:p>
+    <w:p>
+      <w:pPr>
+        <w:pStyle w:val="Paragraphedeliste"/>
+        <w:numPr>
+          <w:ilvl w:val="1"/>
+          <w:numId w:val="4"/>
+        </w:numPr>
+      </w:pPr>
+      <w:r>
+        <w:t>Debian</w:t>
+      </w:r>
+    </w:p>
+    <w:p>
+      <w:pPr>
+        <w:spacing w:after="160" w:line="259" w:lineRule="auto"/>
+        <w:jc w:val="left"/>
+        <w:rPr>
+          <w:rFonts w:asciiTheme="majorHAnsi" w:eastAsiaTheme="majorEastAsia" w:hAnsiTheme="majorHAnsi" w:cstheme="majorBidi"/>
+          <w:color w:val="0F4761" w:themeColor="accent1" w:themeShade="BF"/>
           <w:sz w:val="40"/>
           <w:szCs w:val="40"/>
         </w:rPr>
@@ -402,37 +792,8 @@
           <w:color w:val="auto"/>
         </w:rPr>
       </w:pPr>
-      <w:bookmarkStart w:id="1" w:name="_Toc153926783"/>
-      <w:bookmarkEnd w:id="1"/>
-    </w:p>
-    <w:p>
-      <w:pPr>
-        <w:spacing w:after="160" w:line="259" w:lineRule="auto"/>
-        <w:jc w:val="left"/>
-        <w:rPr>
-          <w:rFonts w:asciiTheme="majorHAnsi" w:eastAsiaTheme="majorEastAsia" w:hAnsiTheme="majorHAnsi" w:cstheme="majorBidi"/>
-          <w:color w:val="0F4761" w:themeColor="accent1" w:themeShade="BF"/>
-          <w:sz w:val="40"/>
-          <w:szCs w:val="40"/>
-        </w:rPr>
-      </w:pPr>
-      <w:r>
-        <w:br w:type="page"/>
-      </w:r>
-    </w:p>
-    <w:p>
-      <w:pPr>
-        <w:pStyle w:val="Titre1"/>
-        <w:numPr>
-          <w:ilvl w:val="0"/>
-          <w:numId w:val="3"/>
-        </w:numPr>
-        <w:rPr>
-          <w:color w:val="auto"/>
-        </w:rPr>
-      </w:pPr>
-      <w:bookmarkStart w:id="2" w:name="_Toc153926784"/>
-      <w:bookmarkEnd w:id="2"/>
+      <w:bookmarkStart w:id="7" w:name="_Toc155606987"/>
+      <w:bookmarkEnd w:id="7"/>
     </w:p>
     <w:p/>
     <w:sectPr>
@@ -537,6 +898,119 @@
     </w:lvl>
   </w:abstractNum>
   <w:abstractNum w:abstractNumId="1" w15:restartNumberingAfterBreak="0">
+    <w:nsid w:val="5F2A1327"/>
+    <w:multiLevelType w:val="hybridMultilevel"/>
+    <w:tmpl w:val="4EBACD66"/>
+    <w:lvl w:ilvl="0" w:tplc="C3E6DB80">
+      <w:start w:val="3"/>
+      <w:numFmt w:val="bullet"/>
+      <w:lvlText w:val="-"/>
+      <w:lvlJc w:val="left"/>
+      <w:pPr>
+        <w:ind w:left="720" w:hanging="360"/>
+      </w:pPr>
+      <w:rPr>
+        <w:rFonts w:ascii="Arial" w:eastAsia="Times New Roman" w:hAnsi="Arial" w:cs="Arial" w:hint="default"/>
+      </w:rPr>
+    </w:lvl>
+    <w:lvl w:ilvl="1" w:tplc="040C0003">
+      <w:start w:val="1"/>
+      <w:numFmt w:val="bullet"/>
+      <w:lvlText w:val="o"/>
+      <w:lvlJc w:val="left"/>
+      <w:pPr>
+        <w:ind w:left="1440" w:hanging="360"/>
+      </w:pPr>
+      <w:rPr>
+        <w:rFonts w:ascii="Courier New" w:hAnsi="Courier New" w:cs="Courier New" w:hint="default"/>
+      </w:rPr>
+    </w:lvl>
+    <w:lvl w:ilvl="2" w:tplc="040C0005" w:tentative="1">
+      <w:start w:val="1"/>
+      <w:numFmt w:val="bullet"/>
+      <w:lvlText w:val=""/>
+      <w:lvlJc w:val="left"/>
+      <w:pPr>
+        <w:ind w:left="2160" w:hanging="360"/>
+      </w:pPr>
+      <w:rPr>
+        <w:rFonts w:ascii="Wingdings" w:hAnsi="Wingdings" w:hint="default"/>
+      </w:rPr>
+    </w:lvl>
+    <w:lvl w:ilvl="3" w:tplc="040C0001" w:tentative="1">
+      <w:start w:val="1"/>
+      <w:numFmt w:val="bullet"/>
+      <w:lvlText w:val=""/>
+      <w:lvlJc w:val="left"/>
+      <w:pPr>
+        <w:ind w:left="2880" w:hanging="360"/>
+      </w:pPr>
+      <w:rPr>
+        <w:rFonts w:ascii="Symbol" w:hAnsi="Symbol" w:hint="default"/>
+      </w:rPr>
+    </w:lvl>
+    <w:lvl w:ilvl="4" w:tplc="040C0003" w:tentative="1">
+      <w:start w:val="1"/>
+      <w:numFmt w:val="bullet"/>
+      <w:lvlText w:val="o"/>
+      <w:lvlJc w:val="left"/>
+      <w:pPr>
+        <w:ind w:left="3600" w:hanging="360"/>
+      </w:pPr>
+      <w:rPr>
+        <w:rFonts w:ascii="Courier New" w:hAnsi="Courier New" w:cs="Courier New" w:hint="default"/>
+      </w:rPr>
+    </w:lvl>
+    <w:lvl w:ilvl="5" w:tplc="040C0005" w:tentative="1">
+      <w:start w:val="1"/>
+      <w:numFmt w:val="bullet"/>
+      <w:lvlText w:val=""/>
+      <w:lvlJc w:val="left"/>
+      <w:pPr>
+        <w:ind w:left="4320" w:hanging="360"/>
+      </w:pPr>
+      <w:rPr>
+        <w:rFonts w:ascii="Wingdings" w:hAnsi="Wingdings" w:hint="default"/>
+      </w:rPr>
+    </w:lvl>
+    <w:lvl w:ilvl="6" w:tplc="040C0001" w:tentative="1">
+      <w:start w:val="1"/>
+      <w:numFmt w:val="bullet"/>
+      <w:lvlText w:val=""/>
+      <w:lvlJc w:val="left"/>
+      <w:pPr>
+        <w:ind w:left="5040" w:hanging="360"/>
+      </w:pPr>
+      <w:rPr>
+        <w:rFonts w:ascii="Symbol" w:hAnsi="Symbol" w:hint="default"/>
+      </w:rPr>
+    </w:lvl>
+    <w:lvl w:ilvl="7" w:tplc="040C0003" w:tentative="1">
+      <w:start w:val="1"/>
+      <w:numFmt w:val="bullet"/>
+      <w:lvlText w:val="o"/>
+      <w:lvlJc w:val="left"/>
+      <w:pPr>
+        <w:ind w:left="5760" w:hanging="360"/>
+      </w:pPr>
+      <w:rPr>
+        <w:rFonts w:ascii="Courier New" w:hAnsi="Courier New" w:cs="Courier New" w:hint="default"/>
+      </w:rPr>
+    </w:lvl>
+    <w:lvl w:ilvl="8" w:tplc="040C0005" w:tentative="1">
+      <w:start w:val="1"/>
+      <w:numFmt w:val="bullet"/>
+      <w:lvlText w:val=""/>
+      <w:lvlJc w:val="left"/>
+      <w:pPr>
+        <w:ind w:left="6480" w:hanging="360"/>
+      </w:pPr>
+      <w:rPr>
+        <w:rFonts w:ascii="Wingdings" w:hAnsi="Wingdings" w:hint="default"/>
+      </w:rPr>
+    </w:lvl>
+  </w:abstractNum>
+  <w:abstractNum w:abstractNumId="2" w15:restartNumberingAfterBreak="0">
     <w:nsid w:val="6D6C29A3"/>
     <w:multiLevelType w:val="hybridMultilevel"/>
     <w:tmpl w:val="BBF89B8E"/>
@@ -628,7 +1102,7 @@
       </w:pPr>
     </w:lvl>
   </w:abstractNum>
-  <w:abstractNum w:abstractNumId="2" w15:restartNumberingAfterBreak="0">
+  <w:abstractNum w:abstractNumId="3" w15:restartNumberingAfterBreak="0">
     <w:nsid w:val="6F2A6290"/>
     <w:multiLevelType w:val="hybridMultilevel"/>
     <w:tmpl w:val="CF78E226"/>
@@ -715,13 +1189,16 @@
     </w:lvl>
   </w:abstractNum>
   <w:num w:numId="1" w16cid:durableId="66735298">
-    <w:abstractNumId w:val="2"/>
+    <w:abstractNumId w:val="3"/>
   </w:num>
   <w:num w:numId="2" w16cid:durableId="671569528">
-    <w:abstractNumId w:val="1"/>
+    <w:abstractNumId w:val="2"/>
   </w:num>
   <w:num w:numId="3" w16cid:durableId="633022316">
     <w:abstractNumId w:val="0"/>
+  </w:num>
+  <w:num w:numId="4" w16cid:durableId="1632397644">
+    <w:abstractNumId w:val="1"/>
   </w:num>
 </w:numbering>
 </file>

</xml_diff>

<commit_message>
Mise à jour docs projets
</commit_message>
<xml_diff>
--- a/pdf/documentation_projet/BPA.docx
+++ b/pdf/documentation_projet/BPA.docx
@@ -146,7 +146,7 @@
       <w:r>
         <w:fldChar w:fldCharType="separate"/>
       </w:r>
-      <w:hyperlink w:anchor="_Toc155606985" w:history="1">
+      <w:hyperlink w:anchor="_Toc156828449" w:history="1">
         <w:r>
           <w:rPr>
             <w:rStyle w:val="Lienhypertexte"/>
@@ -198,7 +198,7 @@
             <w:noProof/>
             <w:webHidden/>
           </w:rPr>
-          <w:instrText xml:space="preserve"> PAGEREF _Toc155606985 \h </w:instrText>
+          <w:instrText xml:space="preserve"> PAGEREF _Toc156828449 \h </w:instrText>
         </w:r>
         <w:r>
           <w:rPr>
@@ -246,7 +246,7 @@
           <w14:ligatures w14:val="standardContextual"/>
         </w:rPr>
       </w:pPr>
-      <w:hyperlink w:anchor="_Toc155606986" w:history="1">
+      <w:hyperlink w:anchor="_Toc156828450" w:history="1">
         <w:r>
           <w:rPr>
             <w:rStyle w:val="Lienhypertexte"/>
@@ -298,7 +298,7 @@
             <w:noProof/>
             <w:webHidden/>
           </w:rPr>
-          <w:instrText xml:space="preserve"> PAGEREF _Toc155606986 \h </w:instrText>
+          <w:instrText xml:space="preserve"> PAGEREF _Toc156828450 \h </w:instrText>
         </w:r>
         <w:r>
           <w:rPr>
@@ -345,7 +345,7 @@
           <w14:ligatures w14:val="standardContextual"/>
         </w:rPr>
       </w:pPr>
-      <w:hyperlink w:anchor="_Toc155606987" w:history="1">
+      <w:hyperlink w:anchor="_Toc156828451" w:history="1">
         <w:r>
           <w:rPr>
             <w:rStyle w:val="Lienhypertexte"/>
@@ -372,7 +372,7 @@
             <w:noProof/>
             <w:webHidden/>
           </w:rPr>
-          <w:instrText xml:space="preserve"> PAGEREF _Toc155606987 \h </w:instrText>
+          <w:instrText xml:space="preserve"> PAGEREF _Toc156828451 \h </w:instrText>
         </w:r>
         <w:r>
           <w:rPr>
@@ -443,7 +443,7 @@
       </w:pPr>
       <w:bookmarkStart w:id="0" w:name="_Toc155045971"/>
       <w:bookmarkStart w:id="1" w:name="_Toc155598845"/>
-      <w:bookmarkStart w:id="2" w:name="_Toc155606985"/>
+      <w:bookmarkStart w:id="2" w:name="_Toc156828449"/>
       <w:r>
         <w:rPr>
           <w:rFonts w:ascii="Comic Sans MS" w:hAnsi="Comic Sans MS"/>
@@ -521,7 +521,7 @@
       </w:pPr>
       <w:bookmarkStart w:id="3" w:name="_Toc155045972"/>
       <w:bookmarkStart w:id="4" w:name="_Toc155598846"/>
-      <w:bookmarkStart w:id="5" w:name="_Toc155606986"/>
+      <w:bookmarkStart w:id="5" w:name="_Toc156828450"/>
       <w:r>
         <w:rPr>
           <w:rFonts w:ascii="Comic Sans MS" w:hAnsi="Comic Sans MS"/>
@@ -789,11 +789,290 @@
           <w:numId w:val="3"/>
         </w:numPr>
         <w:rPr>
+          <w:b/>
+          <w:bCs/>
           <w:color w:val="auto"/>
         </w:rPr>
       </w:pPr>
-      <w:bookmarkStart w:id="7" w:name="_Toc155606987"/>
+      <w:bookmarkStart w:id="7" w:name="_Toc156828451"/>
       <w:bookmarkEnd w:id="7"/>
+      <w:r>
+        <w:rPr>
+          <w:b/>
+          <w:bCs/>
+          <w:color w:val="auto"/>
+        </w:rPr>
+        <w:lastRenderedPageBreak/>
+        <w:t>Fonctions principales</w:t>
+      </w:r>
+    </w:p>
+    <w:p>
+      <w:r>
+        <w:t>L’application « Bureau des petites annonces » est interne dans l’entreprise MTB111. Il consiste à pouvoir créer et publier des annonces de différents types comme une vente, un échange, un CV… en y mettant un prix (selon le type d’annonce) et une localisation entre L’Aigle et Paris.</w:t>
+      </w:r>
+    </w:p>
+    <w:p/>
+    <w:p>
+      <w:r>
+        <w:t>L’application possède les fonctionnalités suivantes :</w:t>
+      </w:r>
+    </w:p>
+    <w:p>
+      <w:pPr>
+        <w:pStyle w:val="Paragraphedeliste"/>
+        <w:numPr>
+          <w:ilvl w:val="0"/>
+          <w:numId w:val="4"/>
+        </w:numPr>
+      </w:pPr>
+      <w:r>
+        <w:t>Connexion</w:t>
+      </w:r>
+      <w:r>
+        <w:t> :</w:t>
+      </w:r>
+      <w:r>
+        <w:t xml:space="preserve"> L’utilisateur peut se connecter s’il est inscrit et que son compte est activé.</w:t>
+      </w:r>
+    </w:p>
+    <w:p>
+      <w:pPr>
+        <w:pStyle w:val="Paragraphedeliste"/>
+        <w:numPr>
+          <w:ilvl w:val="1"/>
+          <w:numId w:val="4"/>
+        </w:numPr>
+      </w:pPr>
+      <w:r>
+        <w:t xml:space="preserve">Mot de passe oublier : </w:t>
+      </w:r>
+      <w:r>
+        <w:t>Accède une page qui lui demande de sélectionner un choix de vérification d’identité pour changer le mot de passe.</w:t>
+      </w:r>
+    </w:p>
+    <w:p>
+      <w:pPr>
+        <w:pStyle w:val="Paragraphedeliste"/>
+        <w:numPr>
+          <w:ilvl w:val="0"/>
+          <w:numId w:val="4"/>
+        </w:numPr>
+      </w:pPr>
+      <w:r>
+        <w:t>Inscription</w:t>
+      </w:r>
+      <w:r>
+        <w:t> :</w:t>
+      </w:r>
+      <w:r>
+        <w:t xml:space="preserve"> Un utilisateur s’inscrit sur l’application</w:t>
+      </w:r>
+      <w:r>
+        <w:t xml:space="preserve"> en vérifiant son mail MTB puis reçois un mail de bienvenue</w:t>
+      </w:r>
+      <w:r>
+        <w:t>.</w:t>
+      </w:r>
+    </w:p>
+    <w:p>
+      <w:pPr>
+        <w:pStyle w:val="Paragraphedeliste"/>
+        <w:numPr>
+          <w:ilvl w:val="0"/>
+          <w:numId w:val="4"/>
+        </w:numPr>
+      </w:pPr>
+      <w:r>
+        <w:t xml:space="preserve">Accueil : Affiche la liste des annonces publiés actuellement avec </w:t>
+      </w:r>
+      <w:r>
+        <w:t>des filtres possibles</w:t>
+      </w:r>
+      <w:r>
+        <w:t xml:space="preserve"> et une option de mettre en favoris.</w:t>
+      </w:r>
+    </w:p>
+    <w:p>
+      <w:pPr>
+        <w:pStyle w:val="Paragraphedeliste"/>
+        <w:numPr>
+          <w:ilvl w:val="1"/>
+          <w:numId w:val="4"/>
+        </w:numPr>
+      </w:pPr>
+      <w:r>
+        <w:t xml:space="preserve">Pour chaque </w:t>
+      </w:r>
+      <w:r>
+        <w:t>annonce</w:t>
+      </w:r>
+      <w:r>
+        <w:t xml:space="preserve">, on peut </w:t>
+      </w:r>
+      <w:proofErr w:type="gramStart"/>
+      <w:r>
+        <w:t>désactivé</w:t>
+      </w:r>
+      <w:proofErr w:type="gramEnd"/>
+      <w:r>
+        <w:t xml:space="preserve"> ses propres annonces ou signaler d’autres annonces.</w:t>
+      </w:r>
+    </w:p>
+    <w:p>
+      <w:pPr>
+        <w:pStyle w:val="Paragraphedeliste"/>
+        <w:numPr>
+          <w:ilvl w:val="0"/>
+          <w:numId w:val="4"/>
+        </w:numPr>
+      </w:pPr>
+      <w:r>
+        <w:t>Création d’annonce : Permet de créer une annonce et de la publier.</w:t>
+      </w:r>
+    </w:p>
+    <w:p>
+      <w:pPr>
+        <w:pStyle w:val="Paragraphedeliste"/>
+        <w:numPr>
+          <w:ilvl w:val="0"/>
+          <w:numId w:val="4"/>
+        </w:numPr>
+      </w:pPr>
+      <w:r>
+        <w:t>Mes annonces : Affiche la liste des annonces de l’utilisateur connecté.</w:t>
+      </w:r>
+    </w:p>
+    <w:p>
+      <w:pPr>
+        <w:pStyle w:val="Paragraphedeliste"/>
+        <w:numPr>
+          <w:ilvl w:val="0"/>
+          <w:numId w:val="4"/>
+        </w:numPr>
+      </w:pPr>
+      <w:r>
+        <w:t>Mon profil : Af</w:t>
+      </w:r>
+      <w:r>
+        <w:t>fiche les informations de compte de l’utilisateur connecté.</w:t>
+      </w:r>
+    </w:p>
+    <w:p>
+      <w:pPr>
+        <w:pStyle w:val="Paragraphedeliste"/>
+        <w:numPr>
+          <w:ilvl w:val="0"/>
+          <w:numId w:val="4"/>
+        </w:numPr>
+      </w:pPr>
+      <w:r>
+        <w:t>Contact : Permet d’envoyé un mail au support de l’application.</w:t>
+      </w:r>
+    </w:p>
+    <w:p>
+      <w:pPr>
+        <w:pStyle w:val="Paragraphedeliste"/>
+        <w:numPr>
+          <w:ilvl w:val="0"/>
+          <w:numId w:val="4"/>
+        </w:numPr>
+      </w:pPr>
+      <w:r>
+        <w:t>Signalement</w:t>
+      </w:r>
+      <w:r>
+        <w:t> : Affiche tous les tickets de signalement afin de pouvoir les traiter.</w:t>
+      </w:r>
+    </w:p>
+    <w:p>
+      <w:pPr>
+        <w:pStyle w:val="Paragraphedeliste"/>
+        <w:numPr>
+          <w:ilvl w:val="0"/>
+          <w:numId w:val="4"/>
+        </w:numPr>
+      </w:pPr>
+      <w:r>
+        <w:t>Gestion des utilisateurs : Affiche la liste des utilisateurs (uniquement par les administrateurs) avec leur état activé ou désactivé et les options suivantes :</w:t>
+      </w:r>
+    </w:p>
+    <w:p>
+      <w:pPr>
+        <w:pStyle w:val="Paragraphedeliste"/>
+        <w:numPr>
+          <w:ilvl w:val="1"/>
+          <w:numId w:val="4"/>
+        </w:numPr>
+      </w:pPr>
+      <w:r>
+        <w:t>Modifications d’un utilisateur.</w:t>
+      </w:r>
+    </w:p>
+    <w:p>
+      <w:pPr>
+        <w:pStyle w:val="Paragraphedeliste"/>
+        <w:numPr>
+          <w:ilvl w:val="1"/>
+          <w:numId w:val="4"/>
+        </w:numPr>
+      </w:pPr>
+      <w:r>
+        <w:t>Suppression d’un utilisateur.</w:t>
+      </w:r>
+    </w:p>
+    <w:p>
+      <w:pPr>
+        <w:pStyle w:val="Paragraphedeliste"/>
+        <w:numPr>
+          <w:ilvl w:val="1"/>
+          <w:numId w:val="4"/>
+        </w:numPr>
+      </w:pPr>
+      <w:r>
+        <w:t>Activation/Désactivation d’un utilisateur.</w:t>
+      </w:r>
+    </w:p>
+    <w:p>
+      <w:pPr>
+        <w:spacing w:after="160" w:line="259" w:lineRule="auto"/>
+        <w:jc w:val="left"/>
+        <w:rPr>
+          <w:rFonts w:asciiTheme="majorHAnsi" w:eastAsiaTheme="majorEastAsia" w:hAnsiTheme="majorHAnsi" w:cstheme="majorBidi"/>
+          <w:sz w:val="40"/>
+          <w:szCs w:val="40"/>
+        </w:rPr>
+      </w:pPr>
+      <w:r>
+        <w:br w:type="page"/>
+      </w:r>
+    </w:p>
+    <w:p>
+      <w:pPr>
+        <w:pStyle w:val="Titre1"/>
+        <w:numPr>
+          <w:ilvl w:val="0"/>
+          <w:numId w:val="3"/>
+        </w:numPr>
+        <w:rPr>
+          <w:b/>
+          <w:bCs/>
+          <w:color w:val="auto"/>
+        </w:rPr>
+      </w:pPr>
+      <w:r>
+        <w:rPr>
+          <w:b/>
+          <w:bCs/>
+          <w:color w:val="auto"/>
+        </w:rPr>
+        <w:lastRenderedPageBreak/>
+        <w:t>Mes fonctions</w:t>
+      </w:r>
+    </w:p>
+    <w:p>
+      <w:r>
+        <w:t>J’ai développé la grande fonctionnalité de gestion des utilisateurs.</w:t>
+      </w:r>
     </w:p>
     <w:p/>
     <w:sectPr>

</xml_diff>

<commit_message>
adaption taille tableau et update fichiers projets
</commit_message>
<xml_diff>
--- a/pdf/documentation_projet/BPA.docx
+++ b/pdf/documentation_projet/BPA.docx
@@ -1,6 +1,6 @@
 
 <file path=word/document.xml><?xml version="1.0" encoding="utf-8"?>
-<w:document xmlns:wpc="http://schemas.microsoft.com/office/word/2010/wordprocessingCanvas" xmlns:cx="http://schemas.microsoft.com/office/drawing/2014/chartex" xmlns:cx1="http://schemas.microsoft.com/office/drawing/2015/9/8/chartex" xmlns:cx2="http://schemas.microsoft.com/office/drawing/2015/10/21/chartex" xmlns:cx3="http://schemas.microsoft.com/office/drawing/2016/5/9/chartex" xmlns:cx4="http://schemas.microsoft.com/office/drawing/2016/5/10/chartex" xmlns:cx5="http://schemas.microsoft.com/office/drawing/2016/5/11/chartex" xmlns:cx6="http://schemas.microsoft.com/office/drawing/2016/5/12/chartex" xmlns:cx7="http://schemas.microsoft.com/office/drawing/2016/5/13/chartex" xmlns:cx8="http://schemas.microsoft.com/office/drawing/2016/5/14/chartex" xmlns:mc="http://schemas.openxmlformats.org/markup-compatibility/2006" xmlns:aink="http://schemas.microsoft.com/office/drawing/2016/ink" xmlns:am3d="http://schemas.microsoft.com/office/drawing/2017/model3d" xmlns:o="urn:schemas-microsoft-com:office:office" xmlns:oel="http://schemas.microsoft.com/office/2019/extlst" xmlns:r="http://schemas.openxmlformats.org/officeDocument/2006/relationships" xmlns:m="http://schemas.openxmlformats.org/officeDocument/2006/math" xmlns:v="urn:schemas-microsoft-com:vml" xmlns:wp14="http://schemas.microsoft.com/office/word/2010/wordprocessingDrawing" xmlns:wp="http://schemas.openxmlformats.org/drawingml/2006/wordprocessingDrawing" xmlns:w10="urn:schemas-microsoft-com:office:word" xmlns:w="http://schemas.openxmlformats.org/wordprocessingml/2006/main" xmlns:w14="http://schemas.microsoft.com/office/word/2010/wordml" xmlns:w15="http://schemas.microsoft.com/office/word/2012/wordml" xmlns:w16cex="http://schemas.microsoft.com/office/word/2018/wordml/cex" xmlns:w16cid="http://schemas.microsoft.com/office/word/2016/wordml/cid" xmlns:w16="http://schemas.microsoft.com/office/word/2018/wordml" xmlns:w16sdtdh="http://schemas.microsoft.com/office/word/2020/wordml/sdtdatahash" xmlns:w16se="http://schemas.microsoft.com/office/word/2015/wordml/symex" xmlns:wpg="http://schemas.microsoft.com/office/word/2010/wordprocessingGroup" xmlns:wpi="http://schemas.microsoft.com/office/word/2010/wordprocessingInk" xmlns:wne="http://schemas.microsoft.com/office/word/2006/wordml" xmlns:wps="http://schemas.microsoft.com/office/word/2010/wordprocessingShape" mc:Ignorable="w14 w15 w16se w16cid w16 w16cex w16sdtdh wp14">
+<w:document xmlns:wpc="http://schemas.microsoft.com/office/word/2010/wordprocessingCanvas" xmlns:cx="http://schemas.microsoft.com/office/drawing/2014/chartex" xmlns:cx1="http://schemas.microsoft.com/office/drawing/2015/9/8/chartex" xmlns:cx2="http://schemas.microsoft.com/office/drawing/2015/10/21/chartex" xmlns:cx3="http://schemas.microsoft.com/office/drawing/2016/5/9/chartex" xmlns:cx4="http://schemas.microsoft.com/office/drawing/2016/5/10/chartex" xmlns:cx5="http://schemas.microsoft.com/office/drawing/2016/5/11/chartex" xmlns:cx6="http://schemas.microsoft.com/office/drawing/2016/5/12/chartex" xmlns:cx7="http://schemas.microsoft.com/office/drawing/2016/5/13/chartex" xmlns:cx8="http://schemas.microsoft.com/office/drawing/2016/5/14/chartex" xmlns:mc="http://schemas.openxmlformats.org/markup-compatibility/2006" xmlns:aink="http://schemas.microsoft.com/office/drawing/2016/ink" xmlns:am3d="http://schemas.microsoft.com/office/drawing/2017/model3d" xmlns:o="urn:schemas-microsoft-com:office:office" xmlns:oel="http://schemas.microsoft.com/office/2019/extlst" xmlns:r="http://schemas.openxmlformats.org/officeDocument/2006/relationships" xmlns:m="http://schemas.openxmlformats.org/officeDocument/2006/math" xmlns:v="urn:schemas-microsoft-com:vml" xmlns:wp14="http://schemas.microsoft.com/office/word/2010/wordprocessingDrawing" xmlns:wp="http://schemas.openxmlformats.org/drawingml/2006/wordprocessingDrawing" xmlns:w10="urn:schemas-microsoft-com:office:word" xmlns:w="http://schemas.openxmlformats.org/wordprocessingml/2006/main" xmlns:w14="http://schemas.microsoft.com/office/word/2010/wordml" xmlns:w15="http://schemas.microsoft.com/office/word/2012/wordml" xmlns:w16cex="http://schemas.microsoft.com/office/word/2018/wordml/cex" xmlns:w16cid="http://schemas.microsoft.com/office/word/2016/wordml/cid" xmlns:w16="http://schemas.microsoft.com/office/word/2018/wordml" xmlns:w16du="http://schemas.microsoft.com/office/word/2023/wordml/word16du" xmlns:w16sdtdh="http://schemas.microsoft.com/office/word/2020/wordml/sdtdatahash" xmlns:w16se="http://schemas.microsoft.com/office/word/2015/wordml/symex" xmlns:wpg="http://schemas.microsoft.com/office/word/2010/wordprocessingGroup" xmlns:wpi="http://schemas.microsoft.com/office/word/2010/wordprocessingInk" xmlns:wne="http://schemas.microsoft.com/office/word/2006/wordml" xmlns:wps="http://schemas.microsoft.com/office/word/2010/wordprocessingShape" mc:Ignorable="w14 w15 w16se w16cid w16 w16cex w16sdtdh w16du wp14">
   <w:body>
     <w:p>
       <w:pPr>
@@ -90,17 +90,9 @@
     </w:tbl>
     <w:p>
       <w:pPr>
-        <w:pStyle w:val="Texte"/>
-      </w:pPr>
-    </w:p>
-    <w:p>
-      <w:pPr>
         <w:spacing w:after="160" w:line="259" w:lineRule="auto"/>
         <w:jc w:val="left"/>
       </w:pPr>
-      <w:r>
-        <w:br w:type="page"/>
-      </w:r>
     </w:p>
     <w:p>
       <w:pPr>
@@ -146,7 +138,7 @@
       <w:r>
         <w:fldChar w:fldCharType="separate"/>
       </w:r>
-      <w:hyperlink w:anchor="_Toc156828449" w:history="1">
+      <w:hyperlink w:anchor="_Toc165837445" w:history="1">
         <w:r>
           <w:rPr>
             <w:rStyle w:val="Lienhypertexte"/>
@@ -198,7 +190,7 @@
             <w:noProof/>
             <w:webHidden/>
           </w:rPr>
-          <w:instrText xml:space="preserve"> PAGEREF _Toc156828449 \h </w:instrText>
+          <w:instrText xml:space="preserve"> PAGEREF _Toc165837445 \h </w:instrText>
         </w:r>
         <w:r>
           <w:rPr>
@@ -246,7 +238,7 @@
           <w14:ligatures w14:val="standardContextual"/>
         </w:rPr>
       </w:pPr>
-      <w:hyperlink w:anchor="_Toc156828450" w:history="1">
+      <w:hyperlink w:anchor="_Toc165837446" w:history="1">
         <w:r>
           <w:rPr>
             <w:rStyle w:val="Lienhypertexte"/>
@@ -298,7 +290,7 @@
             <w:noProof/>
             <w:webHidden/>
           </w:rPr>
-          <w:instrText xml:space="preserve"> PAGEREF _Toc156828450 \h </w:instrText>
+          <w:instrText xml:space="preserve"> PAGEREF _Toc165837446 \h </w:instrText>
         </w:r>
         <w:r>
           <w:rPr>
@@ -318,7 +310,7 @@
             <w:noProof/>
             <w:webHidden/>
           </w:rPr>
-          <w:t>4</w:t>
+          <w:t>5</w:t>
         </w:r>
         <w:r>
           <w:rPr>
@@ -333,6 +325,7 @@
       <w:pPr>
         <w:pStyle w:val="TM2"/>
         <w:tabs>
+          <w:tab w:val="left" w:pos="720"/>
           <w:tab w:val="right" w:leader="dot" w:pos="9062"/>
         </w:tabs>
         <w:rPr>
@@ -345,16 +338,39 @@
           <w14:ligatures w14:val="standardContextual"/>
         </w:rPr>
       </w:pPr>
-      <w:hyperlink w:anchor="_Toc156828451" w:history="1">
+      <w:hyperlink w:anchor="_Toc165837447" w:history="1">
         <w:r>
           <w:rPr>
             <w:rStyle w:val="Lienhypertexte"/>
+            <w:b/>
+            <w:bCs/>
             <w:noProof/>
           </w:rPr>
           <w:t>3</w:t>
         </w:r>
         <w:r>
           <w:rPr>
+            <w:rFonts w:asciiTheme="minorHAnsi" w:eastAsiaTheme="minorEastAsia" w:hAnsiTheme="minorHAnsi" w:cstheme="minorBidi"/>
+            <w:smallCaps w:val="0"/>
+            <w:noProof/>
+            <w:kern w:val="2"/>
+            <w:sz w:val="24"/>
+            <w:szCs w:val="24"/>
+            <w14:ligatures w14:val="standardContextual"/>
+          </w:rPr>
+          <w:tab/>
+        </w:r>
+        <w:r>
+          <w:rPr>
+            <w:rStyle w:val="Lienhypertexte"/>
+            <w:b/>
+            <w:bCs/>
+            <w:noProof/>
+          </w:rPr>
+          <w:t>Fonctions principales</w:t>
+        </w:r>
+        <w:r>
+          <w:rPr>
             <w:noProof/>
             <w:webHidden/>
           </w:rPr>
@@ -372,7 +388,7 @@
             <w:noProof/>
             <w:webHidden/>
           </w:rPr>
-          <w:instrText xml:space="preserve"> PAGEREF _Toc156828451 \h </w:instrText>
+          <w:instrText xml:space="preserve"> PAGEREF _Toc165837447 \h </w:instrText>
         </w:r>
         <w:r>
           <w:rPr>
@@ -392,7 +408,105 @@
             <w:noProof/>
             <w:webHidden/>
           </w:rPr>
-          <w:t>5</w:t>
+          <w:t>6</w:t>
+        </w:r>
+        <w:r>
+          <w:rPr>
+            <w:noProof/>
+            <w:webHidden/>
+          </w:rPr>
+          <w:fldChar w:fldCharType="end"/>
+        </w:r>
+      </w:hyperlink>
+    </w:p>
+    <w:p>
+      <w:pPr>
+        <w:pStyle w:val="TM2"/>
+        <w:tabs>
+          <w:tab w:val="left" w:pos="720"/>
+          <w:tab w:val="right" w:leader="dot" w:pos="9062"/>
+        </w:tabs>
+        <w:rPr>
+          <w:rFonts w:asciiTheme="minorHAnsi" w:eastAsiaTheme="minorEastAsia" w:hAnsiTheme="minorHAnsi" w:cstheme="minorBidi"/>
+          <w:smallCaps w:val="0"/>
+          <w:noProof/>
+          <w:kern w:val="2"/>
+          <w:sz w:val="24"/>
+          <w:szCs w:val="24"/>
+          <w14:ligatures w14:val="standardContextual"/>
+        </w:rPr>
+      </w:pPr>
+      <w:hyperlink w:anchor="_Toc165837448" w:history="1">
+        <w:r>
+          <w:rPr>
+            <w:rStyle w:val="Lienhypertexte"/>
+            <w:b/>
+            <w:bCs/>
+            <w:noProof/>
+          </w:rPr>
+          <w:t>4</w:t>
+        </w:r>
+        <w:r>
+          <w:rPr>
+            <w:rFonts w:asciiTheme="minorHAnsi" w:eastAsiaTheme="minorEastAsia" w:hAnsiTheme="minorHAnsi" w:cstheme="minorBidi"/>
+            <w:smallCaps w:val="0"/>
+            <w:noProof/>
+            <w:kern w:val="2"/>
+            <w:sz w:val="24"/>
+            <w:szCs w:val="24"/>
+            <w14:ligatures w14:val="standardContextual"/>
+          </w:rPr>
+          <w:tab/>
+        </w:r>
+        <w:r>
+          <w:rPr>
+            <w:rStyle w:val="Lienhypertexte"/>
+            <w:b/>
+            <w:bCs/>
+            <w:noProof/>
+          </w:rPr>
+          <w:t>Mes fonctions</w:t>
+        </w:r>
+        <w:r>
+          <w:rPr>
+            <w:noProof/>
+            <w:webHidden/>
+          </w:rPr>
+          <w:tab/>
+        </w:r>
+        <w:r>
+          <w:rPr>
+            <w:noProof/>
+            <w:webHidden/>
+          </w:rPr>
+          <w:fldChar w:fldCharType="begin"/>
+        </w:r>
+        <w:r>
+          <w:rPr>
+            <w:noProof/>
+            <w:webHidden/>
+          </w:rPr>
+          <w:instrText xml:space="preserve"> PAGEREF _Toc165837448 \h </w:instrText>
+        </w:r>
+        <w:r>
+          <w:rPr>
+            <w:noProof/>
+            <w:webHidden/>
+          </w:rPr>
+        </w:r>
+        <w:r>
+          <w:rPr>
+            <w:noProof/>
+            <w:webHidden/>
+          </w:rPr>
+          <w:fldChar w:fldCharType="separate"/>
+        </w:r>
+        <w:r>
+          <w:rPr>
+            <w:noProof/>
+            <w:webHidden/>
+          </w:rPr>
+          <w:t>7</w:t>
         </w:r>
         <w:r>
           <w:rPr>
@@ -443,7 +557,7 @@
       </w:pPr>
       <w:bookmarkStart w:id="0" w:name="_Toc155045971"/>
       <w:bookmarkStart w:id="1" w:name="_Toc155598845"/>
-      <w:bookmarkStart w:id="2" w:name="_Toc156828449"/>
+      <w:bookmarkStart w:id="2" w:name="_Toc165837445"/>
       <w:r>
         <w:rPr>
           <w:rFonts w:ascii="Comic Sans MS" w:hAnsi="Comic Sans MS"/>
@@ -479,18 +593,99 @@
         <w:t xml:space="preserve">L’objectif de ce projet : </w:t>
       </w:r>
       <w:r>
-        <w:t xml:space="preserve">L’application « Bureau des petites annonces » doit être conçue et livrée au 31/12/2023 à 17h à Fabien Bosc et Hervé Renvoisé pour Jean-Marc </w:t>
-      </w:r>
-      <w:proofErr w:type="spellStart"/>
-      <w:r>
-        <w:t>Fermey</w:t>
-      </w:r>
-      <w:proofErr w:type="spellEnd"/>
-      <w:r>
-        <w:t>.</w:t>
+        <w:t>L’application « Bureau des petites annonces » doit être conçue et livrée au 31/12/2023 à 17h à Fabien Bosc et Hervé Renvoisé pour Jean-Marc Fermey.</w:t>
       </w:r>
     </w:p>
     <w:p/>
+    <w:p>
+      <w:r>
+        <w:rPr>
+          <w:bCs/>
+          <w:noProof/>
+          <w:sz w:val="20"/>
+        </w:rPr>
+        <w:drawing>
+          <wp:inline distT="0" distB="0" distL="0" distR="0" wp14:anchorId="076310FE" wp14:editId="4764D798">
+            <wp:extent cx="5760720" cy="3116007"/>
+            <wp:effectExtent l="0" t="0" r="0" b="8255"/>
+            <wp:docPr id="1200409934" name="Image 1" descr="Une image contenant texte, capture d’écran, diagramme, Police&#10;&#10;Description générée automatiquement"/>
+            <wp:cNvGraphicFramePr>
+              <a:graphicFrameLocks xmlns:a="http://schemas.openxmlformats.org/drawingml/2006/main" noChangeAspect="1"/>
+            </wp:cNvGraphicFramePr>
+            <a:graphic xmlns:a="http://schemas.openxmlformats.org/drawingml/2006/main">
+              <a:graphicData uri="http://schemas.openxmlformats.org/drawingml/2006/picture">
+                <pic:pic xmlns:pic="http://schemas.openxmlformats.org/drawingml/2006/picture">
+                  <pic:nvPicPr>
+                    <pic:cNvPr id="1200409934" name="Image 1" descr="Une image contenant texte, capture d’écran, diagramme, Police&#10;&#10;Description générée automatiquement"/>
+                    <pic:cNvPicPr/>
+                  </pic:nvPicPr>
+                  <pic:blipFill>
+                    <a:blip r:embed="rId6"/>
+                    <a:stretch>
+                      <a:fillRect/>
+                    </a:stretch>
+                  </pic:blipFill>
+                  <pic:spPr>
+                    <a:xfrm>
+                      <a:off x="0" y="0"/>
+                      <a:ext cx="5760720" cy="3116007"/>
+                    </a:xfrm>
+                    <a:prstGeom prst="rect">
+                      <a:avLst/>
+                    </a:prstGeom>
+                  </pic:spPr>
+                </pic:pic>
+              </a:graphicData>
+            </a:graphic>
+          </wp:inline>
+        </w:drawing>
+      </w:r>
+    </w:p>
+    <w:p>
+      <w:r>
+        <w:rPr>
+          <w:bCs/>
+          <w:noProof/>
+          <w:sz w:val="20"/>
+        </w:rPr>
+        <w:lastRenderedPageBreak/>
+        <w:drawing>
+          <wp:inline distT="0" distB="0" distL="0" distR="0" wp14:anchorId="3A36BA62" wp14:editId="609907A8">
+            <wp:extent cx="4716780" cy="4306625"/>
+            <wp:effectExtent l="0" t="0" r="7620" b="0"/>
+            <wp:docPr id="207408689" name="Image 1" descr="Une image contenant texte, capture d’écran, Police, nombre&#10;&#10;Description générée automatiquement"/>
+            <wp:cNvGraphicFramePr>
+              <a:graphicFrameLocks xmlns:a="http://schemas.openxmlformats.org/drawingml/2006/main" noChangeAspect="1"/>
+            </wp:cNvGraphicFramePr>
+            <a:graphic xmlns:a="http://schemas.openxmlformats.org/drawingml/2006/main">
+              <a:graphicData uri="http://schemas.openxmlformats.org/drawingml/2006/picture">
+                <pic:pic xmlns:pic="http://schemas.openxmlformats.org/drawingml/2006/picture">
+                  <pic:nvPicPr>
+                    <pic:cNvPr id="207408689" name="Image 1" descr="Une image contenant texte, capture d’écran, Police, nombre&#10;&#10;Description générée automatiquement"/>
+                    <pic:cNvPicPr/>
+                  </pic:nvPicPr>
+                  <pic:blipFill>
+                    <a:blip r:embed="rId7"/>
+                    <a:stretch>
+                      <a:fillRect/>
+                    </a:stretch>
+                  </pic:blipFill>
+                  <pic:spPr>
+                    <a:xfrm>
+                      <a:off x="0" y="0"/>
+                      <a:ext cx="4717785" cy="4307543"/>
+                    </a:xfrm>
+                    <a:prstGeom prst="rect">
+                      <a:avLst/>
+                    </a:prstGeom>
+                  </pic:spPr>
+                </pic:pic>
+              </a:graphicData>
+            </a:graphic>
+          </wp:inline>
+        </w:drawing>
+      </w:r>
+    </w:p>
     <w:p>
       <w:pPr>
         <w:spacing w:after="160" w:line="259" w:lineRule="auto"/>
@@ -521,7 +716,7 @@
       </w:pPr>
       <w:bookmarkStart w:id="3" w:name="_Toc155045972"/>
       <w:bookmarkStart w:id="4" w:name="_Toc155598846"/>
-      <w:bookmarkStart w:id="5" w:name="_Toc156828450"/>
+      <w:bookmarkStart w:id="5" w:name="_Toc165837446"/>
       <w:r>
         <w:rPr>
           <w:rFonts w:ascii="Comic Sans MS" w:hAnsi="Comic Sans MS"/>
@@ -634,13 +829,8 @@
           <w:numId w:val="4"/>
         </w:numPr>
       </w:pPr>
-      <w:proofErr w:type="spellStart"/>
-      <w:r>
-        <w:t>StructureAll</w:t>
-      </w:r>
-      <w:proofErr w:type="spellEnd"/>
-      <w:r>
-        <w:t xml:space="preserve"> standalone </w:t>
+      <w:r>
+        <w:t xml:space="preserve">StructureAll standalone </w:t>
       </w:r>
     </w:p>
     <w:p>
@@ -724,11 +914,9 @@
           <w:numId w:val="4"/>
         </w:numPr>
       </w:pPr>
-      <w:proofErr w:type="spellStart"/>
       <w:r>
         <w:t>Laravel</w:t>
       </w:r>
-      <w:proofErr w:type="spellEnd"/>
     </w:p>
     <w:p>
       <w:pPr>
@@ -794,8 +982,7 @@
           <w:color w:val="auto"/>
         </w:rPr>
       </w:pPr>
-      <w:bookmarkStart w:id="7" w:name="_Toc156828451"/>
-      <w:bookmarkEnd w:id="7"/>
+      <w:bookmarkStart w:id="7" w:name="_Toc165837447"/>
       <w:r>
         <w:rPr>
           <w:b/>
@@ -805,6 +992,7 @@
         <w:lastRenderedPageBreak/>
         <w:t>Fonctions principales</w:t>
       </w:r>
+      <w:bookmarkEnd w:id="7"/>
     </w:p>
     <w:p>
       <w:r>
@@ -847,7 +1035,13 @@
         <w:t xml:space="preserve">Mot de passe oublier : </w:t>
       </w:r>
       <w:r>
-        <w:t>Accède une page qui lui demande de sélectionner un choix de vérification d’identité pour changer le mot de passe.</w:t>
+        <w:t>Accède</w:t>
+      </w:r>
+      <w:r>
+        <w:t xml:space="preserve"> à</w:t>
+      </w:r>
+      <w:r>
+        <w:t xml:space="preserve"> une page qui lui demande de sélectionner un choix de vérification d’identité pour changer le mot de passe.</w:t>
       </w:r>
     </w:p>
     <w:p>
@@ -907,15 +1101,13 @@
         <w:t>annonce</w:t>
       </w:r>
       <w:r>
-        <w:t xml:space="preserve">, on peut </w:t>
-      </w:r>
-      <w:proofErr w:type="gramStart"/>
-      <w:r>
-        <w:t>désactivé</w:t>
-      </w:r>
-      <w:proofErr w:type="gramEnd"/>
-      <w:r>
-        <w:t xml:space="preserve"> ses propres annonces ou signaler d’autres annonces.</w:t>
+        <w:t>, on peut signaler d’autres annonces.</w:t>
+      </w:r>
+      <w:r>
+        <w:t xml:space="preserve"> Un admin peut désactiver </w:t>
+      </w:r>
+      <w:r>
+        <w:t>une annonce.</w:t>
       </w:r>
     </w:p>
     <w:p>
@@ -954,7 +1146,16 @@
         <w:t>Mon profil : Af</w:t>
       </w:r>
       <w:r>
-        <w:t>fiche les informations de compte de l’utilisateur connecté.</w:t>
+        <w:t>fiche les informations de compte de l’utilisateur connecté</w:t>
+      </w:r>
+      <w:r>
+        <w:t xml:space="preserve"> et permet de les </w:t>
+      </w:r>
+      <w:r>
+        <w:t>modifier</w:t>
+      </w:r>
+      <w:r>
+        <w:t>.</w:t>
       </w:r>
     </w:p>
     <w:p>
@@ -966,7 +1167,7 @@
         </w:numPr>
       </w:pPr>
       <w:r>
-        <w:t>Contact : Permet d’envoyé un mail au support de l’application.</w:t>
+        <w:t>A propos : Affiche la CGU et le RGPD de l’application.</w:t>
       </w:r>
     </w:p>
     <w:p>
@@ -978,11 +1179,41 @@
         </w:numPr>
       </w:pPr>
       <w:r>
+        <w:t>Contact : Permet d’</w:t>
+      </w:r>
+      <w:r>
+        <w:t>envoyer</w:t>
+      </w:r>
+      <w:r>
+        <w:t xml:space="preserve"> un mail au support de l’application</w:t>
+      </w:r>
+      <w:r>
+        <w:t>. Possibilité hors connexion d’envoyé un mail de façon anonyme.</w:t>
+      </w:r>
+    </w:p>
+    <w:p>
+      <w:pPr>
+        <w:pStyle w:val="Paragraphedeliste"/>
+        <w:numPr>
+          <w:ilvl w:val="0"/>
+          <w:numId w:val="4"/>
+        </w:numPr>
+      </w:pPr>
+      <w:r>
         <w:t>Signalement</w:t>
       </w:r>
       <w:r>
         <w:t> : Affiche tous les tickets de signalement afin de pouvoir les traiter.</w:t>
       </w:r>
+      <w:r>
+        <w:t xml:space="preserve"> (</w:t>
+      </w:r>
+      <w:r>
+        <w:t>Uniquement</w:t>
+      </w:r>
+      <w:r>
+        <w:t xml:space="preserve"> par les administrateurs)</w:t>
+      </w:r>
     </w:p>
     <w:p>
       <w:pPr>
@@ -1017,7 +1248,13 @@
         </w:numPr>
       </w:pPr>
       <w:r>
-        <w:t>Suppression d’un utilisateur.</w:t>
+        <w:t>Suppression d’un utilisateur</w:t>
+      </w:r>
+      <w:r>
+        <w:t xml:space="preserve"> avec un délai de 30 jours ce à quoi le compte sera supprimé automatiquement</w:t>
+      </w:r>
+      <w:r>
+        <w:t>.</w:t>
       </w:r>
     </w:p>
     <w:p>
@@ -1059,6 +1296,7 @@
           <w:color w:val="auto"/>
         </w:rPr>
       </w:pPr>
+      <w:bookmarkStart w:id="8" w:name="_Toc165837448"/>
       <w:r>
         <w:rPr>
           <w:b/>
@@ -1068,13 +1306,692 @@
         <w:lastRenderedPageBreak/>
         <w:t>Mes fonctions</w:t>
       </w:r>
-    </w:p>
-    <w:p>
-      <w:r>
-        <w:t>J’ai développé la grande fonctionnalité de gestion des utilisateurs.</w:t>
-      </w:r>
-    </w:p>
-    <w:p/>
+      <w:bookmarkEnd w:id="8"/>
+    </w:p>
+    <w:p>
+      <w:r>
+        <w:t>J’étais en charge de développer les fonctionnalités suivantes :</w:t>
+      </w:r>
+    </w:p>
+    <w:p>
+      <w:pPr>
+        <w:pStyle w:val="Paragraphedeliste"/>
+        <w:numPr>
+          <w:ilvl w:val="0"/>
+          <w:numId w:val="4"/>
+        </w:numPr>
+      </w:pPr>
+      <w:r>
+        <w:t>Inscription : j’ai seulement inséré un envoie de mail de bienvenue ici :</w:t>
+      </w:r>
+    </w:p>
+    <w:p>
+      <w:pPr>
+        <w:pStyle w:val="Paragraphedeliste"/>
+      </w:pPr>
+      <w:r>
+        <w:rPr>
+          <w:noProof/>
+        </w:rPr>
+        <w:drawing>
+          <wp:inline distT="0" distB="0" distL="0" distR="0" wp14:anchorId="0948CAF5" wp14:editId="45265CBF">
+            <wp:extent cx="5760720" cy="4328160"/>
+            <wp:effectExtent l="0" t="0" r="0" b="0"/>
+            <wp:docPr id="1119676111" name="Image 4"/>
+            <wp:cNvGraphicFramePr>
+              <a:graphicFrameLocks xmlns:a="http://schemas.openxmlformats.org/drawingml/2006/main" noChangeAspect="1"/>
+            </wp:cNvGraphicFramePr>
+            <a:graphic xmlns:a="http://schemas.openxmlformats.org/drawingml/2006/main">
+              <a:graphicData uri="http://schemas.openxmlformats.org/drawingml/2006/picture">
+                <pic:pic xmlns:pic="http://schemas.openxmlformats.org/drawingml/2006/picture">
+                  <pic:nvPicPr>
+                    <pic:cNvPr id="0" name="Picture 4"/>
+                    <pic:cNvPicPr>
+                      <a:picLocks noChangeAspect="1" noChangeArrowheads="1"/>
+                    </pic:cNvPicPr>
+                  </pic:nvPicPr>
+                  <pic:blipFill>
+                    <a:blip r:embed="rId8">
+                      <a:extLst>
+                        <a:ext uri="{28A0092B-C50C-407E-A947-70E740481C1C}">
+                          <a14:useLocalDpi xmlns:a14="http://schemas.microsoft.com/office/drawing/2010/main" val="0"/>
+                        </a:ext>
+                      </a:extLst>
+                    </a:blip>
+                    <a:srcRect/>
+                    <a:stretch>
+                      <a:fillRect/>
+                    </a:stretch>
+                  </pic:blipFill>
+                  <pic:spPr bwMode="auto">
+                    <a:xfrm>
+                      <a:off x="0" y="0"/>
+                      <a:ext cx="5760720" cy="4328160"/>
+                    </a:xfrm>
+                    <a:prstGeom prst="rect">
+                      <a:avLst/>
+                    </a:prstGeom>
+                    <a:noFill/>
+                    <a:ln>
+                      <a:noFill/>
+                    </a:ln>
+                  </pic:spPr>
+                </pic:pic>
+              </a:graphicData>
+            </a:graphic>
+          </wp:inline>
+        </w:drawing>
+      </w:r>
+    </w:p>
+    <w:p>
+      <w:pPr>
+        <w:pStyle w:val="Paragraphedeliste"/>
+        <w:numPr>
+          <w:ilvl w:val="0"/>
+          <w:numId w:val="4"/>
+        </w:numPr>
+      </w:pPr>
+      <w:r>
+        <w:t>Profil utilisateur :</w:t>
+      </w:r>
+    </w:p>
+    <w:p>
+      <w:pPr>
+        <w:pStyle w:val="Paragraphedeliste"/>
+      </w:pPr>
+      <w:r>
+        <w:rPr>
+          <w:noProof/>
+        </w:rPr>
+        <w:drawing>
+          <wp:inline distT="0" distB="0" distL="0" distR="0" wp14:anchorId="3E561EA6" wp14:editId="79F0D527">
+            <wp:extent cx="5760720" cy="1932305"/>
+            <wp:effectExtent l="0" t="0" r="0" b="0"/>
+            <wp:docPr id="1049829954" name="Picture 1049829954" descr="Une image contenant texte, capture d’écran, Police, ligne&#10;&#10;Description générée automatiquement"/>
+            <wp:cNvGraphicFramePr>
+              <a:graphicFrameLocks xmlns:a="http://schemas.openxmlformats.org/drawingml/2006/main" noChangeAspect="1"/>
+            </wp:cNvGraphicFramePr>
+            <a:graphic xmlns:a="http://schemas.openxmlformats.org/drawingml/2006/main">
+              <a:graphicData uri="http://schemas.openxmlformats.org/drawingml/2006/picture">
+                <pic:pic xmlns:pic="http://schemas.openxmlformats.org/drawingml/2006/picture">
+                  <pic:nvPicPr>
+                    <pic:cNvPr id="1049829954" name="Picture 1049829954" descr="Une image contenant texte, capture d’écran, Police, ligne&#10;&#10;Description générée automatiquement"/>
+                    <pic:cNvPicPr/>
+                  </pic:nvPicPr>
+                  <pic:blipFill>
+                    <a:blip r:embed="rId9">
+                      <a:extLst>
+                        <a:ext uri="{28A0092B-C50C-407E-A947-70E740481C1C}">
+                          <a14:useLocalDpi xmlns:a14="http://schemas.microsoft.com/office/drawing/2010/main" val="0"/>
+                        </a:ext>
+                      </a:extLst>
+                    </a:blip>
+                    <a:stretch>
+                      <a:fillRect/>
+                    </a:stretch>
+                  </pic:blipFill>
+                  <pic:spPr>
+                    <a:xfrm>
+                      <a:off x="0" y="0"/>
+                      <a:ext cx="5760720" cy="1932305"/>
+                    </a:xfrm>
+                    <a:prstGeom prst="rect">
+                      <a:avLst/>
+                    </a:prstGeom>
+                  </pic:spPr>
+                </pic:pic>
+              </a:graphicData>
+            </a:graphic>
+          </wp:inline>
+        </w:drawing>
+      </w:r>
+    </w:p>
+    <w:p>
+      <w:pPr>
+        <w:pStyle w:val="Paragraphedeliste"/>
+        <w:numPr>
+          <w:ilvl w:val="0"/>
+          <w:numId w:val="4"/>
+        </w:numPr>
+      </w:pPr>
+      <w:r>
+        <w:t>A propos :</w:t>
+      </w:r>
+    </w:p>
+    <w:p>
+      <w:pPr>
+        <w:pStyle w:val="Paragraphedeliste"/>
+      </w:pPr>
+      <w:r>
+        <w:rPr>
+          <w:noProof/>
+        </w:rPr>
+        <w:drawing>
+          <wp:inline distT="0" distB="0" distL="0" distR="0" wp14:anchorId="3B94D0E4" wp14:editId="6E0BC72C">
+            <wp:extent cx="5760720" cy="1560195"/>
+            <wp:effectExtent l="0" t="0" r="0" b="1905"/>
+            <wp:docPr id="910442060" name="Picture 910442060" descr="Une image contenant texte, capture d’écran, Police, nombre&#10;&#10;Description générée automatiquement"/>
+            <wp:cNvGraphicFramePr>
+              <a:graphicFrameLocks xmlns:a="http://schemas.openxmlformats.org/drawingml/2006/main" noChangeAspect="1"/>
+            </wp:cNvGraphicFramePr>
+            <a:graphic xmlns:a="http://schemas.openxmlformats.org/drawingml/2006/main">
+              <a:graphicData uri="http://schemas.openxmlformats.org/drawingml/2006/picture">
+                <pic:pic xmlns:pic="http://schemas.openxmlformats.org/drawingml/2006/picture">
+                  <pic:nvPicPr>
+                    <pic:cNvPr id="910442060" name="Picture 910442060" descr="Une image contenant texte, capture d’écran, Police, nombre&#10;&#10;Description générée automatiquement"/>
+                    <pic:cNvPicPr/>
+                  </pic:nvPicPr>
+                  <pic:blipFill>
+                    <a:blip r:embed="rId10">
+                      <a:extLst>
+                        <a:ext uri="{28A0092B-C50C-407E-A947-70E740481C1C}">
+                          <a14:useLocalDpi xmlns:a14="http://schemas.microsoft.com/office/drawing/2010/main" val="0"/>
+                        </a:ext>
+                      </a:extLst>
+                    </a:blip>
+                    <a:stretch>
+                      <a:fillRect/>
+                    </a:stretch>
+                  </pic:blipFill>
+                  <pic:spPr>
+                    <a:xfrm>
+                      <a:off x="0" y="0"/>
+                      <a:ext cx="5760720" cy="1560195"/>
+                    </a:xfrm>
+                    <a:prstGeom prst="rect">
+                      <a:avLst/>
+                    </a:prstGeom>
+                  </pic:spPr>
+                </pic:pic>
+              </a:graphicData>
+            </a:graphic>
+          </wp:inline>
+        </w:drawing>
+      </w:r>
+    </w:p>
+    <w:p>
+      <w:pPr>
+        <w:pStyle w:val="Paragraphedeliste"/>
+        <w:numPr>
+          <w:ilvl w:val="1"/>
+          <w:numId w:val="4"/>
+        </w:numPr>
+      </w:pPr>
+      <w:r>
+        <w:lastRenderedPageBreak/>
+        <w:t>CGU :</w:t>
+      </w:r>
+    </w:p>
+    <w:p>
+      <w:pPr>
+        <w:pStyle w:val="Paragraphedeliste"/>
+        <w:ind w:left="1440"/>
+      </w:pPr>
+      <w:r>
+        <w:rPr>
+          <w:noProof/>
+        </w:rPr>
+        <w:drawing>
+          <wp:inline distT="0" distB="0" distL="0" distR="0" wp14:anchorId="5FA9EC5A" wp14:editId="53809CAF">
+            <wp:extent cx="5539740" cy="2584846"/>
+            <wp:effectExtent l="0" t="0" r="3810" b="6350"/>
+            <wp:docPr id="1971090557" name="Picture 1971090557" descr="Une image contenant texte, capture d’écran, Police, Page web&#10;&#10;Description générée automatiquement"/>
+            <wp:cNvGraphicFramePr>
+              <a:graphicFrameLocks xmlns:a="http://schemas.openxmlformats.org/drawingml/2006/main" noChangeAspect="1"/>
+            </wp:cNvGraphicFramePr>
+            <a:graphic xmlns:a="http://schemas.openxmlformats.org/drawingml/2006/main">
+              <a:graphicData uri="http://schemas.openxmlformats.org/drawingml/2006/picture">
+                <pic:pic xmlns:pic="http://schemas.openxmlformats.org/drawingml/2006/picture">
+                  <pic:nvPicPr>
+                    <pic:cNvPr id="1971090557" name="Picture 1971090557" descr="Une image contenant texte, capture d’écran, Police, Page web&#10;&#10;Description générée automatiquement"/>
+                    <pic:cNvPicPr/>
+                  </pic:nvPicPr>
+                  <pic:blipFill>
+                    <a:blip r:embed="rId11">
+                      <a:extLst>
+                        <a:ext uri="{28A0092B-C50C-407E-A947-70E740481C1C}">
+                          <a14:useLocalDpi xmlns:a14="http://schemas.microsoft.com/office/drawing/2010/main" val="0"/>
+                        </a:ext>
+                      </a:extLst>
+                    </a:blip>
+                    <a:stretch>
+                      <a:fillRect/>
+                    </a:stretch>
+                  </pic:blipFill>
+                  <pic:spPr>
+                    <a:xfrm>
+                      <a:off x="0" y="0"/>
+                      <a:ext cx="5548644" cy="2589001"/>
+                    </a:xfrm>
+                    <a:prstGeom prst="rect">
+                      <a:avLst/>
+                    </a:prstGeom>
+                  </pic:spPr>
+                </pic:pic>
+              </a:graphicData>
+            </a:graphic>
+          </wp:inline>
+        </w:drawing>
+      </w:r>
+    </w:p>
+    <w:p>
+      <w:pPr>
+        <w:pStyle w:val="Paragraphedeliste"/>
+        <w:numPr>
+          <w:ilvl w:val="1"/>
+          <w:numId w:val="4"/>
+        </w:numPr>
+      </w:pPr>
+      <w:r>
+        <w:t>RGPD :</w:t>
+      </w:r>
+    </w:p>
+    <w:p>
+      <w:pPr>
+        <w:pStyle w:val="Paragraphedeliste"/>
+        <w:ind w:left="1440"/>
+      </w:pPr>
+      <w:r>
+        <w:rPr>
+          <w:noProof/>
+        </w:rPr>
+        <w:drawing>
+          <wp:inline distT="0" distB="0" distL="0" distR="0" wp14:anchorId="165DC196" wp14:editId="1DDCF9C9">
+            <wp:extent cx="5516880" cy="2597896"/>
+            <wp:effectExtent l="0" t="0" r="7620" b="0"/>
+            <wp:docPr id="1765068210" name="Picture 1765068210" descr="Une image contenant texte, capture d’écran, Police&#10;&#10;Description générée automatiquement"/>
+            <wp:cNvGraphicFramePr>
+              <a:graphicFrameLocks xmlns:a="http://schemas.openxmlformats.org/drawingml/2006/main" noChangeAspect="1"/>
+            </wp:cNvGraphicFramePr>
+            <a:graphic xmlns:a="http://schemas.openxmlformats.org/drawingml/2006/main">
+              <a:graphicData uri="http://schemas.openxmlformats.org/drawingml/2006/picture">
+                <pic:pic xmlns:pic="http://schemas.openxmlformats.org/drawingml/2006/picture">
+                  <pic:nvPicPr>
+                    <pic:cNvPr id="1765068210" name="Picture 1765068210" descr="Une image contenant texte, capture d’écran, Police&#10;&#10;Description générée automatiquement"/>
+                    <pic:cNvPicPr/>
+                  </pic:nvPicPr>
+                  <pic:blipFill>
+                    <a:blip r:embed="rId12">
+                      <a:extLst>
+                        <a:ext uri="{28A0092B-C50C-407E-A947-70E740481C1C}">
+                          <a14:useLocalDpi xmlns:a14="http://schemas.microsoft.com/office/drawing/2010/main" val="0"/>
+                        </a:ext>
+                      </a:extLst>
+                    </a:blip>
+                    <a:stretch>
+                      <a:fillRect/>
+                    </a:stretch>
+                  </pic:blipFill>
+                  <pic:spPr>
+                    <a:xfrm>
+                      <a:off x="0" y="0"/>
+                      <a:ext cx="5527594" cy="2602941"/>
+                    </a:xfrm>
+                    <a:prstGeom prst="rect">
+                      <a:avLst/>
+                    </a:prstGeom>
+                  </pic:spPr>
+                </pic:pic>
+              </a:graphicData>
+            </a:graphic>
+          </wp:inline>
+        </w:drawing>
+      </w:r>
+    </w:p>
+    <w:p>
+      <w:pPr>
+        <w:pStyle w:val="Paragraphedeliste"/>
+        <w:numPr>
+          <w:ilvl w:val="0"/>
+          <w:numId w:val="4"/>
+        </w:numPr>
+      </w:pPr>
+      <w:r>
+        <w:t>Gestion des utilisateurs :</w:t>
+      </w:r>
+    </w:p>
+    <w:p>
+      <w:pPr>
+        <w:pStyle w:val="Paragraphedeliste"/>
+      </w:pPr>
+      <w:r>
+        <w:rPr>
+          <w:noProof/>
+        </w:rPr>
+        <w:drawing>
+          <wp:inline distT="0" distB="0" distL="0" distR="0" wp14:anchorId="4D2D4FDD" wp14:editId="2BB290FE">
+            <wp:extent cx="5760720" cy="2157730"/>
+            <wp:effectExtent l="0" t="0" r="0" b="0"/>
+            <wp:docPr id="322513533" name="Picture 322513533" descr="Une image contenant texte, capture d’écran, Police, nombre&#10;&#10;Description générée automatiquement"/>
+            <wp:cNvGraphicFramePr>
+              <a:graphicFrameLocks xmlns:a="http://schemas.openxmlformats.org/drawingml/2006/main" noChangeAspect="1"/>
+            </wp:cNvGraphicFramePr>
+            <a:graphic xmlns:a="http://schemas.openxmlformats.org/drawingml/2006/main">
+              <a:graphicData uri="http://schemas.openxmlformats.org/drawingml/2006/picture">
+                <pic:pic xmlns:pic="http://schemas.openxmlformats.org/drawingml/2006/picture">
+                  <pic:nvPicPr>
+                    <pic:cNvPr id="322513533" name="Picture 322513533" descr="Une image contenant texte, capture d’écran, Police, nombre&#10;&#10;Description générée automatiquement"/>
+                    <pic:cNvPicPr/>
+                  </pic:nvPicPr>
+                  <pic:blipFill>
+                    <a:blip r:embed="rId13">
+                      <a:extLst>
+                        <a:ext uri="{28A0092B-C50C-407E-A947-70E740481C1C}">
+                          <a14:useLocalDpi xmlns:a14="http://schemas.microsoft.com/office/drawing/2010/main" val="0"/>
+                        </a:ext>
+                      </a:extLst>
+                    </a:blip>
+                    <a:stretch>
+                      <a:fillRect/>
+                    </a:stretch>
+                  </pic:blipFill>
+                  <pic:spPr>
+                    <a:xfrm>
+                      <a:off x="0" y="0"/>
+                      <a:ext cx="5760720" cy="2157730"/>
+                    </a:xfrm>
+                    <a:prstGeom prst="rect">
+                      <a:avLst/>
+                    </a:prstGeom>
+                  </pic:spPr>
+                </pic:pic>
+              </a:graphicData>
+            </a:graphic>
+          </wp:inline>
+        </w:drawing>
+      </w:r>
+    </w:p>
+    <w:p>
+      <w:pPr>
+        <w:pStyle w:val="Paragraphedeliste"/>
+        <w:numPr>
+          <w:ilvl w:val="1"/>
+          <w:numId w:val="4"/>
+        </w:numPr>
+      </w:pPr>
+      <w:r>
+        <w:t>Modification d’un utilisateur :</w:t>
+      </w:r>
+    </w:p>
+    <w:p>
+      <w:pPr>
+        <w:pStyle w:val="Paragraphedeliste"/>
+        <w:ind w:left="1440"/>
+      </w:pPr>
+      <w:r>
+        <w:rPr>
+          <w:noProof/>
+        </w:rPr>
+        <w:lastRenderedPageBreak/>
+        <w:drawing>
+          <wp:inline distT="0" distB="0" distL="0" distR="0" wp14:anchorId="39B4633F" wp14:editId="545780F8">
+            <wp:extent cx="5509260" cy="1929334"/>
+            <wp:effectExtent l="0" t="0" r="0" b="0"/>
+            <wp:docPr id="348225584" name="Picture 348225584" descr="Une image contenant texte, Police, capture d’écran, conception&#10;&#10;Description générée automatiquement"/>
+            <wp:cNvGraphicFramePr>
+              <a:graphicFrameLocks xmlns:a="http://schemas.openxmlformats.org/drawingml/2006/main" noChangeAspect="1"/>
+            </wp:cNvGraphicFramePr>
+            <a:graphic xmlns:a="http://schemas.openxmlformats.org/drawingml/2006/main">
+              <a:graphicData uri="http://schemas.openxmlformats.org/drawingml/2006/picture">
+                <pic:pic xmlns:pic="http://schemas.openxmlformats.org/drawingml/2006/picture">
+                  <pic:nvPicPr>
+                    <pic:cNvPr id="348225584" name="Picture 348225584" descr="Une image contenant texte, Police, capture d’écran, conception&#10;&#10;Description générée automatiquement"/>
+                    <pic:cNvPicPr/>
+                  </pic:nvPicPr>
+                  <pic:blipFill>
+                    <a:blip r:embed="rId14">
+                      <a:extLst>
+                        <a:ext uri="{28A0092B-C50C-407E-A947-70E740481C1C}">
+                          <a14:useLocalDpi xmlns:a14="http://schemas.microsoft.com/office/drawing/2010/main" val="0"/>
+                        </a:ext>
+                      </a:extLst>
+                    </a:blip>
+                    <a:stretch>
+                      <a:fillRect/>
+                    </a:stretch>
+                  </pic:blipFill>
+                  <pic:spPr>
+                    <a:xfrm>
+                      <a:off x="0" y="0"/>
+                      <a:ext cx="5529491" cy="1936419"/>
+                    </a:xfrm>
+                    <a:prstGeom prst="rect">
+                      <a:avLst/>
+                    </a:prstGeom>
+                  </pic:spPr>
+                </pic:pic>
+              </a:graphicData>
+            </a:graphic>
+          </wp:inline>
+        </w:drawing>
+      </w:r>
+    </w:p>
+    <w:p>
+      <w:pPr>
+        <w:pStyle w:val="Paragraphedeliste"/>
+        <w:numPr>
+          <w:ilvl w:val="1"/>
+          <w:numId w:val="4"/>
+        </w:numPr>
+      </w:pPr>
+      <w:r>
+        <w:t>Mail de désactivation d’un compte :</w:t>
+      </w:r>
+    </w:p>
+    <w:p>
+      <w:pPr>
+        <w:pStyle w:val="Paragraphedeliste"/>
+        <w:ind w:left="1440"/>
+      </w:pPr>
+      <w:r>
+        <w:rPr>
+          <w:noProof/>
+        </w:rPr>
+        <w:drawing>
+          <wp:inline distT="0" distB="0" distL="0" distR="0" wp14:anchorId="21A0C826" wp14:editId="6229C9AA">
+            <wp:extent cx="5303520" cy="3835393"/>
+            <wp:effectExtent l="0" t="0" r="0" b="0"/>
+            <wp:docPr id="2012742892" name="Image 3"/>
+            <wp:cNvGraphicFramePr>
+              <a:graphicFrameLocks xmlns:a="http://schemas.openxmlformats.org/drawingml/2006/main" noChangeAspect="1"/>
+            </wp:cNvGraphicFramePr>
+            <a:graphic xmlns:a="http://schemas.openxmlformats.org/drawingml/2006/main">
+              <a:graphicData uri="http://schemas.openxmlformats.org/drawingml/2006/picture">
+                <pic:pic xmlns:pic="http://schemas.openxmlformats.org/drawingml/2006/picture">
+                  <pic:nvPicPr>
+                    <pic:cNvPr id="0" name="Picture 3"/>
+                    <pic:cNvPicPr>
+                      <a:picLocks noChangeAspect="1" noChangeArrowheads="1"/>
+                    </pic:cNvPicPr>
+                  </pic:nvPicPr>
+                  <pic:blipFill>
+                    <a:blip r:embed="rId15">
+                      <a:extLst>
+                        <a:ext uri="{28A0092B-C50C-407E-A947-70E740481C1C}">
+                          <a14:useLocalDpi xmlns:a14="http://schemas.microsoft.com/office/drawing/2010/main" val="0"/>
+                        </a:ext>
+                      </a:extLst>
+                    </a:blip>
+                    <a:srcRect/>
+                    <a:stretch>
+                      <a:fillRect/>
+                    </a:stretch>
+                  </pic:blipFill>
+                  <pic:spPr bwMode="auto">
+                    <a:xfrm>
+                      <a:off x="0" y="0"/>
+                      <a:ext cx="5307268" cy="3838103"/>
+                    </a:xfrm>
+                    <a:prstGeom prst="rect">
+                      <a:avLst/>
+                    </a:prstGeom>
+                    <a:noFill/>
+                    <a:ln>
+                      <a:noFill/>
+                    </a:ln>
+                  </pic:spPr>
+                </pic:pic>
+              </a:graphicData>
+            </a:graphic>
+          </wp:inline>
+        </w:drawing>
+      </w:r>
+    </w:p>
+    <w:p>
+      <w:pPr>
+        <w:pStyle w:val="Paragraphedeliste"/>
+        <w:numPr>
+          <w:ilvl w:val="1"/>
+          <w:numId w:val="4"/>
+        </w:numPr>
+      </w:pPr>
+      <w:r>
+        <w:t>Mail de réactivation d’un compte :</w:t>
+      </w:r>
+    </w:p>
+    <w:p>
+      <w:pPr>
+        <w:pStyle w:val="Paragraphedeliste"/>
+        <w:ind w:left="1440"/>
+      </w:pPr>
+      <w:r>
+        <w:rPr>
+          <w:noProof/>
+        </w:rPr>
+        <w:lastRenderedPageBreak/>
+        <w:drawing>
+          <wp:inline distT="0" distB="0" distL="0" distR="0" wp14:anchorId="0719B578" wp14:editId="74E72EA1">
+            <wp:extent cx="5433060" cy="3456748"/>
+            <wp:effectExtent l="0" t="0" r="0" b="0"/>
+            <wp:docPr id="1043663747" name="Image 2"/>
+            <wp:cNvGraphicFramePr>
+              <a:graphicFrameLocks xmlns:a="http://schemas.openxmlformats.org/drawingml/2006/main" noChangeAspect="1"/>
+            </wp:cNvGraphicFramePr>
+            <a:graphic xmlns:a="http://schemas.openxmlformats.org/drawingml/2006/main">
+              <a:graphicData uri="http://schemas.openxmlformats.org/drawingml/2006/picture">
+                <pic:pic xmlns:pic="http://schemas.openxmlformats.org/drawingml/2006/picture">
+                  <pic:nvPicPr>
+                    <pic:cNvPr id="0" name="Picture 2"/>
+                    <pic:cNvPicPr>
+                      <a:picLocks noChangeAspect="1" noChangeArrowheads="1"/>
+                    </pic:cNvPicPr>
+                  </pic:nvPicPr>
+                  <pic:blipFill>
+                    <a:blip r:embed="rId16">
+                      <a:extLst>
+                        <a:ext uri="{28A0092B-C50C-407E-A947-70E740481C1C}">
+                          <a14:useLocalDpi xmlns:a14="http://schemas.microsoft.com/office/drawing/2010/main" val="0"/>
+                        </a:ext>
+                      </a:extLst>
+                    </a:blip>
+                    <a:srcRect/>
+                    <a:stretch>
+                      <a:fillRect/>
+                    </a:stretch>
+                  </pic:blipFill>
+                  <pic:spPr bwMode="auto">
+                    <a:xfrm>
+                      <a:off x="0" y="0"/>
+                      <a:ext cx="5437496" cy="3459570"/>
+                    </a:xfrm>
+                    <a:prstGeom prst="rect">
+                      <a:avLst/>
+                    </a:prstGeom>
+                    <a:noFill/>
+                    <a:ln>
+                      <a:noFill/>
+                    </a:ln>
+                  </pic:spPr>
+                </pic:pic>
+              </a:graphicData>
+            </a:graphic>
+          </wp:inline>
+        </w:drawing>
+      </w:r>
+    </w:p>
+    <w:p>
+      <w:pPr>
+        <w:pStyle w:val="Paragraphedeliste"/>
+        <w:numPr>
+          <w:ilvl w:val="1"/>
+          <w:numId w:val="4"/>
+        </w:numPr>
+      </w:pPr>
+      <w:r>
+        <w:t>Mail de suppression :</w:t>
+      </w:r>
+    </w:p>
+    <w:p>
+      <w:pPr>
+        <w:pStyle w:val="Paragraphedeliste"/>
+        <w:ind w:left="1440"/>
+      </w:pPr>
+      <w:r>
+        <w:rPr>
+          <w:noProof/>
+        </w:rPr>
+        <w:drawing>
+          <wp:inline distT="0" distB="0" distL="0" distR="0" wp14:anchorId="5AD0420D" wp14:editId="47574D26">
+            <wp:extent cx="5570220" cy="4391337"/>
+            <wp:effectExtent l="0" t="0" r="0" b="9525"/>
+            <wp:docPr id="344956402" name="Image 1"/>
+            <wp:cNvGraphicFramePr>
+              <a:graphicFrameLocks xmlns:a="http://schemas.openxmlformats.org/drawingml/2006/main" noChangeAspect="1"/>
+            </wp:cNvGraphicFramePr>
+            <a:graphic xmlns:a="http://schemas.openxmlformats.org/drawingml/2006/main">
+              <a:graphicData uri="http://schemas.openxmlformats.org/drawingml/2006/picture">
+                <pic:pic xmlns:pic="http://schemas.openxmlformats.org/drawingml/2006/picture">
+                  <pic:nvPicPr>
+                    <pic:cNvPr id="0" name="Picture 1"/>
+                    <pic:cNvPicPr>
+                      <a:picLocks noChangeAspect="1" noChangeArrowheads="1"/>
+                    </pic:cNvPicPr>
+                  </pic:nvPicPr>
+                  <pic:blipFill>
+                    <a:blip r:embed="rId17">
+                      <a:extLst>
+                        <a:ext uri="{28A0092B-C50C-407E-A947-70E740481C1C}">
+                          <a14:useLocalDpi xmlns:a14="http://schemas.microsoft.com/office/drawing/2010/main" val="0"/>
+                        </a:ext>
+                      </a:extLst>
+                    </a:blip>
+                    <a:srcRect/>
+                    <a:stretch>
+                      <a:fillRect/>
+                    </a:stretch>
+                  </pic:blipFill>
+                  <pic:spPr bwMode="auto">
+                    <a:xfrm>
+                      <a:off x="0" y="0"/>
+                      <a:ext cx="5575544" cy="4395534"/>
+                    </a:xfrm>
+                    <a:prstGeom prst="rect">
+                      <a:avLst/>
+                    </a:prstGeom>
+                    <a:noFill/>
+                    <a:ln>
+                      <a:noFill/>
+                    </a:ln>
+                  </pic:spPr>
+                </pic:pic>
+              </a:graphicData>
+            </a:graphic>
+          </wp:inline>
+        </w:drawing>
+      </w:r>
+    </w:p>
+    <w:p>
+      <w:pPr>
+        <w:pStyle w:val="Paragraphedeliste"/>
+        <w:numPr>
+          <w:ilvl w:val="1"/>
+          <w:numId w:val="4"/>
+        </w:numPr>
+      </w:pPr>
+      <w:r>
+        <w:t>Pour la recette de l’application, j’ai mis en place une tâche automatisé qui fait la suppression des utilisateurs dont le délai de suppression dépasse 30 jours.</w:t>
+      </w:r>
+    </w:p>
     <w:sectPr>
       <w:pgSz w:w="11906" w:h="16838"/>
       <w:pgMar w:top="1417" w:right="1417" w:bottom="1417" w:left="1417" w:header="708" w:footer="708" w:gutter="0"/>
@@ -1086,7 +2003,7 @@
 </file>
 
 <file path=word/numbering.xml><?xml version="1.0" encoding="utf-8"?>
-<w:numbering xmlns:wpc="http://schemas.microsoft.com/office/word/2010/wordprocessingCanvas" xmlns:cx="http://schemas.microsoft.com/office/drawing/2014/chartex" xmlns:cx1="http://schemas.microsoft.com/office/drawing/2015/9/8/chartex" xmlns:cx2="http://schemas.microsoft.com/office/drawing/2015/10/21/chartex" xmlns:cx3="http://schemas.microsoft.com/office/drawing/2016/5/9/chartex" xmlns:cx4="http://schemas.microsoft.com/office/drawing/2016/5/10/chartex" xmlns:cx5="http://schemas.microsoft.com/office/drawing/2016/5/11/chartex" xmlns:cx6="http://schemas.microsoft.com/office/drawing/2016/5/12/chartex" xmlns:cx7="http://schemas.microsoft.com/office/drawing/2016/5/13/chartex" xmlns:cx8="http://schemas.microsoft.com/office/drawing/2016/5/14/chartex" xmlns:mc="http://schemas.openxmlformats.org/markup-compatibility/2006" xmlns:aink="http://schemas.microsoft.com/office/drawing/2016/ink" xmlns:am3d="http://schemas.microsoft.com/office/drawing/2017/model3d" xmlns:o="urn:schemas-microsoft-com:office:office" xmlns:oel="http://schemas.microsoft.com/office/2019/extlst" xmlns:r="http://schemas.openxmlformats.org/officeDocument/2006/relationships" xmlns:m="http://schemas.openxmlformats.org/officeDocument/2006/math" xmlns:v="urn:schemas-microsoft-com:vml" xmlns:wp14="http://schemas.microsoft.com/office/word/2010/wordprocessingDrawing" xmlns:wp="http://schemas.openxmlformats.org/drawingml/2006/wordprocessingDrawing" xmlns:w10="urn:schemas-microsoft-com:office:word" xmlns:w="http://schemas.openxmlformats.org/wordprocessingml/2006/main" xmlns:w14="http://schemas.microsoft.com/office/word/2010/wordml" xmlns:w15="http://schemas.microsoft.com/office/word/2012/wordml" xmlns:w16cex="http://schemas.microsoft.com/office/word/2018/wordml/cex" xmlns:w16cid="http://schemas.microsoft.com/office/word/2016/wordml/cid" xmlns:w16="http://schemas.microsoft.com/office/word/2018/wordml" xmlns:w16sdtdh="http://schemas.microsoft.com/office/word/2020/wordml/sdtdatahash" xmlns:w16se="http://schemas.microsoft.com/office/word/2015/wordml/symex" xmlns:wpg="http://schemas.microsoft.com/office/word/2010/wordprocessingGroup" xmlns:wpi="http://schemas.microsoft.com/office/word/2010/wordprocessingInk" xmlns:wne="http://schemas.microsoft.com/office/word/2006/wordml" xmlns:wps="http://schemas.microsoft.com/office/word/2010/wordprocessingShape" mc:Ignorable="w14 w15 w16se w16cid w16 w16cex w16sdtdh wp14">
+<w:numbering xmlns:wpc="http://schemas.microsoft.com/office/word/2010/wordprocessingCanvas" xmlns:cx="http://schemas.microsoft.com/office/drawing/2014/chartex" xmlns:cx1="http://schemas.microsoft.com/office/drawing/2015/9/8/chartex" xmlns:cx2="http://schemas.microsoft.com/office/drawing/2015/10/21/chartex" xmlns:cx3="http://schemas.microsoft.com/office/drawing/2016/5/9/chartex" xmlns:cx4="http://schemas.microsoft.com/office/drawing/2016/5/10/chartex" xmlns:cx5="http://schemas.microsoft.com/office/drawing/2016/5/11/chartex" xmlns:cx6="http://schemas.microsoft.com/office/drawing/2016/5/12/chartex" xmlns:cx7="http://schemas.microsoft.com/office/drawing/2016/5/13/chartex" xmlns:cx8="http://schemas.microsoft.com/office/drawing/2016/5/14/chartex" xmlns:mc="http://schemas.openxmlformats.org/markup-compatibility/2006" xmlns:aink="http://schemas.microsoft.com/office/drawing/2016/ink" xmlns:am3d="http://schemas.microsoft.com/office/drawing/2017/model3d" xmlns:o="urn:schemas-microsoft-com:office:office" xmlns:oel="http://schemas.microsoft.com/office/2019/extlst" xmlns:r="http://schemas.openxmlformats.org/officeDocument/2006/relationships" xmlns:m="http://schemas.openxmlformats.org/officeDocument/2006/math" xmlns:v="urn:schemas-microsoft-com:vml" xmlns:wp14="http://schemas.microsoft.com/office/word/2010/wordprocessingDrawing" xmlns:wp="http://schemas.openxmlformats.org/drawingml/2006/wordprocessingDrawing" xmlns:w10="urn:schemas-microsoft-com:office:word" xmlns:w="http://schemas.openxmlformats.org/wordprocessingml/2006/main" xmlns:w14="http://schemas.microsoft.com/office/word/2010/wordml" xmlns:w15="http://schemas.microsoft.com/office/word/2012/wordml" xmlns:w16cex="http://schemas.microsoft.com/office/word/2018/wordml/cex" xmlns:w16cid="http://schemas.microsoft.com/office/word/2016/wordml/cid" xmlns:w16="http://schemas.microsoft.com/office/word/2018/wordml" xmlns:w16du="http://schemas.microsoft.com/office/word/2023/wordml/word16du" xmlns:w16sdtdh="http://schemas.microsoft.com/office/word/2020/wordml/sdtdatahash" xmlns:w16se="http://schemas.microsoft.com/office/word/2015/wordml/symex" xmlns:wpg="http://schemas.microsoft.com/office/word/2010/wordprocessingGroup" xmlns:wpi="http://schemas.microsoft.com/office/word/2010/wordprocessingInk" xmlns:wne="http://schemas.microsoft.com/office/word/2006/wordml" xmlns:wps="http://schemas.microsoft.com/office/word/2010/wordprocessingShape" mc:Ignorable="w14 w15 w16se w16cid w16 w16cex w16sdtdh w16du wp14">
   <w:abstractNum w:abstractNumId="0" w15:restartNumberingAfterBreak="0">
     <w:nsid w:val="284E6867"/>
     <w:multiLevelType w:val="hybridMultilevel"/>
@@ -1483,7 +2400,7 @@
 </file>
 
 <file path=word/styles.xml><?xml version="1.0" encoding="utf-8"?>
-<w:styles xmlns:mc="http://schemas.openxmlformats.org/markup-compatibility/2006" xmlns:r="http://schemas.openxmlformats.org/officeDocument/2006/relationships" xmlns:w="http://schemas.openxmlformats.org/wordprocessingml/2006/main" xmlns:w14="http://schemas.microsoft.com/office/word/2010/wordml" xmlns:w15="http://schemas.microsoft.com/office/word/2012/wordml" xmlns:w16cex="http://schemas.microsoft.com/office/word/2018/wordml/cex" xmlns:w16cid="http://schemas.microsoft.com/office/word/2016/wordml/cid" xmlns:w16="http://schemas.microsoft.com/office/word/2018/wordml" xmlns:w16sdtdh="http://schemas.microsoft.com/office/word/2020/wordml/sdtdatahash" xmlns:w16se="http://schemas.microsoft.com/office/word/2015/wordml/symex" mc:Ignorable="w14 w15 w16se w16cid w16 w16cex w16sdtdh">
+<w:styles xmlns:mc="http://schemas.openxmlformats.org/markup-compatibility/2006" xmlns:r="http://schemas.openxmlformats.org/officeDocument/2006/relationships" xmlns:w="http://schemas.openxmlformats.org/wordprocessingml/2006/main" xmlns:w14="http://schemas.microsoft.com/office/word/2010/wordml" xmlns:w15="http://schemas.microsoft.com/office/word/2012/wordml" xmlns:w16cex="http://schemas.microsoft.com/office/word/2018/wordml/cex" xmlns:w16cid="http://schemas.microsoft.com/office/word/2016/wordml/cid" xmlns:w16="http://schemas.microsoft.com/office/word/2018/wordml" xmlns:w16du="http://schemas.microsoft.com/office/word/2023/wordml/word16du" xmlns:w16sdtdh="http://schemas.microsoft.com/office/word/2020/wordml/sdtdatahash" xmlns:w16se="http://schemas.microsoft.com/office/word/2015/wordml/symex" mc:Ignorable="w14 w15 w16se w16cid w16 w16cex w16sdtdh w16du">
   <w:docDefaults>
     <w:rPrDefault>
       <w:rPr>

</xml_diff>